<commit_message>
ajustes nos casos de teste e cabeçalho documento
</commit_message>
<xml_diff>
--- a/DS/Documentacao/sy-test-specification.docx
+++ b/DS/Documentacao/sy-test-specification.docx
@@ -1,6 +1,6 @@
 
 <file path=word/document.xml><?xml version="1.0" encoding="utf-8"?>
-<w:document xmlns:wpc="http://schemas.microsoft.com/office/word/2010/wordprocessingCanvas" xmlns:mc="http://schemas.openxmlformats.org/markup-compatibility/2006" xmlns:o="urn:schemas-microsoft-com:office:office" xmlns:r="http://schemas.openxmlformats.org/officeDocument/2006/relationships" xmlns:m="http://schemas.openxmlformats.org/officeDocument/2006/math" xmlns:v="urn:schemas-microsoft-com:vml" xmlns:wp14="http://schemas.microsoft.com/office/word/2010/wordprocessingDrawing" xmlns:wp="http://schemas.openxmlformats.org/drawingml/2006/wordprocessingDrawing" xmlns:w10="urn:schemas-microsoft-com:office:word" xmlns:w="http://schemas.openxmlformats.org/wordprocessingml/2006/main" xmlns:w14="http://schemas.microsoft.com/office/word/2010/wordml" xmlns:wpg="http://schemas.microsoft.com/office/word/2010/wordprocessingGroup" xmlns:wpi="http://schemas.microsoft.com/office/word/2010/wordprocessingInk" xmlns:wne="http://schemas.microsoft.com/office/word/2006/wordml" xmlns:wps="http://schemas.microsoft.com/office/word/2010/wordprocessingShape" mc:Ignorable="w14 wp14">
+<w:document xmlns:ve="http://schemas.openxmlformats.org/markup-compatibility/2006" xmlns:o="urn:schemas-microsoft-com:office:office" xmlns:r="http://schemas.openxmlformats.org/officeDocument/2006/relationships" xmlns:m="http://schemas.openxmlformats.org/officeDocument/2006/math" xmlns:v="urn:schemas-microsoft-com:vml" xmlns:wp="http://schemas.openxmlformats.org/drawingml/2006/wordprocessingDrawing" xmlns:w10="urn:schemas-microsoft-com:office:word" xmlns:w="http://schemas.openxmlformats.org/wordprocessingml/2006/main" xmlns:wne="http://schemas.microsoft.com/office/word/2006/wordml">
   <w:body>
     <w:p/>
     <w:p>
@@ -59,14 +59,15 @@
     <w:p>
       <w:pPr>
         <w:framePr w:w="2597" w:h="2160" w:hSpace="142" w:wrap="around" w:vAnchor="page" w:hAnchor="page" w:x="8642" w:y="2428" w:anchorLock="1"/>
-      </w:pPr>
-      <w:proofErr w:type="spellStart"/>
-      <w:r>
-        <w:t>Grupo</w:t>
-      </w:r>
-      <w:proofErr w:type="spellEnd"/>
-      <w:r>
-        <w:t xml:space="preserve"> 2</w:t>
+        <w:rPr>
+          <w:lang w:val="pt-BR"/>
+        </w:rPr>
+      </w:pPr>
+      <w:r>
+        <w:rPr>
+          <w:lang w:val="pt-BR"/>
+        </w:rPr>
+        <w:t>Grupo 2</w:t>
       </w:r>
     </w:p>
     <w:p>
@@ -175,21 +176,12 @@
           <w:sz w:val="48"/>
         </w:rPr>
       </w:pPr>
-      <w:proofErr w:type="spellStart"/>
       <w:r>
         <w:rPr>
           <w:b/>
           <w:sz w:val="48"/>
         </w:rPr>
-        <w:t>Especificação</w:t>
-      </w:r>
-      <w:proofErr w:type="spellEnd"/>
-      <w:r>
-        <w:rPr>
-          <w:b/>
-          <w:sz w:val="48"/>
-        </w:rPr>
-        <w:t xml:space="preserve"> de Testes</w:t>
+        <w:t>Especificação de Testes</w:t>
       </w:r>
       <w:r>
         <w:rPr>
@@ -241,7 +233,7 @@
           <w:left w:w="70" w:type="dxa"/>
           <w:right w:w="70" w:type="dxa"/>
         </w:tblCellMar>
-        <w:tblLook w:val="00A0" w:firstRow="1" w:lastRow="0" w:firstColumn="1" w:lastColumn="0" w:noHBand="0" w:noVBand="0"/>
+        <w:tblLook w:val="00A0"/>
       </w:tblPr>
       <w:tblGrid>
         <w:gridCol w:w="804"/>
@@ -301,14 +293,12 @@
                 <w:sz w:val="20"/>
               </w:rPr>
             </w:pPr>
-            <w:proofErr w:type="spellStart"/>
             <w:r>
               <w:rPr>
                 <w:sz w:val="20"/>
               </w:rPr>
               <w:t>Tipo</w:t>
             </w:r>
-            <w:proofErr w:type="spellEnd"/>
             <w:r>
               <w:rPr>
                 <w:sz w:val="20"/>
@@ -367,14 +357,12 @@
                 <w:sz w:val="20"/>
               </w:rPr>
             </w:pPr>
-            <w:proofErr w:type="spellStart"/>
             <w:r>
               <w:rPr>
                 <w:sz w:val="20"/>
               </w:rPr>
               <w:t>Estudantes</w:t>
             </w:r>
-            <w:proofErr w:type="spellEnd"/>
             <w:r>
               <w:rPr>
                 <w:sz w:val="20"/>
@@ -434,14 +422,12 @@
                 <w:sz w:val="20"/>
               </w:rPr>
             </w:pPr>
-            <w:proofErr w:type="spellStart"/>
             <w:r>
               <w:rPr>
                 <w:sz w:val="20"/>
               </w:rPr>
               <w:t>Início</w:t>
             </w:r>
-            <w:proofErr w:type="spellEnd"/>
             <w:r>
               <w:rPr>
                 <w:sz w:val="20"/>
@@ -470,14 +456,12 @@
                 <w:sz w:val="20"/>
               </w:rPr>
             </w:pPr>
-            <w:proofErr w:type="spellStart"/>
             <w:r>
               <w:rPr>
                 <w:sz w:val="20"/>
               </w:rPr>
               <w:t>Fim</w:t>
             </w:r>
-            <w:proofErr w:type="spellEnd"/>
             <w:r>
               <w:rPr>
                 <w:sz w:val="20"/>
@@ -534,28 +518,12 @@
                 <w:sz w:val="20"/>
               </w:rPr>
             </w:pPr>
-            <w:proofErr w:type="spellStart"/>
-            <w:r>
-              <w:rPr>
-                <w:sz w:val="20"/>
-              </w:rPr>
-              <w:t>Disciplina</w:t>
-            </w:r>
-            <w:proofErr w:type="spellEnd"/>
-            <w:r>
-              <w:rPr>
-                <w:sz w:val="20"/>
-              </w:rPr>
-              <w:t xml:space="preserve"> de </w:t>
-            </w:r>
-            <w:proofErr w:type="spellStart"/>
-            <w:r>
-              <w:rPr>
-                <w:sz w:val="20"/>
-              </w:rPr>
-              <w:t>Mestrado</w:t>
-            </w:r>
-            <w:proofErr w:type="spellEnd"/>
+            <w:r>
+              <w:rPr>
+                <w:sz w:val="20"/>
+              </w:rPr>
+              <w:t>Disciplina de Mestrado</w:t>
+            </w:r>
           </w:p>
         </w:tc>
         <w:tc>
@@ -709,22 +677,7 @@
                 <w:sz w:val="20"/>
                 <w:lang w:val="en-GB"/>
               </w:rPr>
-              <w:t xml:space="preserve">Luciana </w:t>
-            </w:r>
-            <w:proofErr w:type="spellStart"/>
-            <w:r>
-              <w:rPr>
-                <w:sz w:val="20"/>
-                <w:lang w:val="en-GB"/>
-              </w:rPr>
-              <w:t>Rolim</w:t>
-            </w:r>
-            <w:proofErr w:type="spellEnd"/>
-            <w:r>
-              <w:rPr>
-                <w:sz w:val="20"/>
-              </w:rPr>
-              <w:t xml:space="preserve"> </w:t>
+              <w:t>Luciana Rolim</w:t>
             </w:r>
             <w:r>
               <w:rPr>
@@ -860,14 +813,12 @@
                 <w:sz w:val="20"/>
               </w:rPr>
             </w:pPr>
-            <w:proofErr w:type="spellStart"/>
             <w:r>
               <w:rPr>
                 <w:sz w:val="20"/>
               </w:rPr>
               <w:t>Documento</w:t>
             </w:r>
-            <w:proofErr w:type="spellEnd"/>
             <w:r>
               <w:rPr>
                 <w:sz w:val="20"/>
@@ -922,14 +873,12 @@
                 <w:sz w:val="20"/>
               </w:rPr>
             </w:pPr>
-            <w:proofErr w:type="spellStart"/>
             <w:r>
               <w:rPr>
                 <w:sz w:val="20"/>
               </w:rPr>
               <w:t>Autor</w:t>
             </w:r>
-            <w:proofErr w:type="spellEnd"/>
             <w:r>
               <w:rPr>
                 <w:sz w:val="20"/>
@@ -1027,19 +976,11 @@
                 <w:sz w:val="20"/>
               </w:rPr>
             </w:pPr>
-            <w:proofErr w:type="spellStart"/>
-            <w:r>
-              <w:rPr>
-                <w:sz w:val="20"/>
-              </w:rPr>
-              <w:t>Especificação</w:t>
-            </w:r>
-            <w:proofErr w:type="spellEnd"/>
-            <w:r>
-              <w:rPr>
-                <w:sz w:val="20"/>
-              </w:rPr>
-              <w:t xml:space="preserve"> de Testes</w:t>
+            <w:r>
+              <w:rPr>
+                <w:sz w:val="20"/>
+              </w:rPr>
+              <w:t>Especificação de Testes</w:t>
             </w:r>
           </w:p>
         </w:tc>
@@ -1158,28 +1099,18 @@
                 <w:sz w:val="20"/>
               </w:rPr>
             </w:pPr>
-            <w:proofErr w:type="spellStart"/>
             <w:r>
               <w:rPr>
                 <w:sz w:val="20"/>
               </w:rPr>
               <w:t>Em</w:t>
             </w:r>
-            <w:proofErr w:type="spellEnd"/>
-            <w:r>
-              <w:rPr>
-                <w:sz w:val="20"/>
-              </w:rPr>
-              <w:t xml:space="preserve"> </w:t>
-            </w:r>
-            <w:proofErr w:type="spellStart"/>
             <w:r>
               <w:rPr>
                 <w:sz w:val="20"/>
               </w:rPr>
               <w:t>progresso</w:t>
             </w:r>
-            <w:proofErr w:type="spellEnd"/>
           </w:p>
         </w:tc>
       </w:tr>
@@ -1211,27 +1142,13 @@
               <w:rPr>
                 <w:sz w:val="20"/>
               </w:rPr>
-              <w:t xml:space="preserve">Nome do </w:t>
-            </w:r>
-            <w:proofErr w:type="spellStart"/>
-            <w:r>
-              <w:rPr>
-                <w:sz w:val="20"/>
-              </w:rPr>
-              <w:t>arquivo</w:t>
-            </w:r>
-            <w:proofErr w:type="spellEnd"/>
+              <w:t>Nome do arquivo</w:t>
+            </w:r>
             <w:r>
               <w:rPr>
                 <w:sz w:val="20"/>
               </w:rPr>
               <w:t>:</w:t>
-            </w:r>
-            <w:r>
-              <w:rPr>
-                <w:sz w:val="20"/>
-              </w:rPr>
-              <w:t xml:space="preserve"> </w:t>
             </w:r>
           </w:p>
           <w:p>
@@ -1288,14 +1205,12 @@
                 <w:sz w:val="20"/>
               </w:rPr>
             </w:pPr>
-            <w:proofErr w:type="spellStart"/>
             <w:r>
               <w:rPr>
                 <w:sz w:val="20"/>
               </w:rPr>
               <w:t>Páginas</w:t>
             </w:r>
-            <w:proofErr w:type="spellEnd"/>
             <w:r>
               <w:rPr>
                 <w:sz w:val="20"/>
@@ -1345,16 +1260,8 @@
               <w:rPr>
                 <w:sz w:val="20"/>
               </w:rPr>
-              <w:t xml:space="preserve">Data de </w:t>
-            </w:r>
-            <w:proofErr w:type="spellStart"/>
-            <w:r>
-              <w:rPr>
-                <w:sz w:val="20"/>
-              </w:rPr>
-              <w:t>impressão</w:t>
-            </w:r>
-            <w:proofErr w:type="spellEnd"/>
+              <w:t>Data de impressão</w:t>
+            </w:r>
             <w:r>
               <w:rPr>
                 <w:sz w:val="20"/>
@@ -1389,12 +1296,6 @@
               </w:rPr>
               <w:t xml:space="preserve">Template: </w:t>
             </w:r>
-            <w:r>
-              <w:rPr>
-                <w:sz w:val="20"/>
-              </w:rPr>
-              <w:t xml:space="preserve"> </w:t>
-            </w:r>
           </w:p>
           <w:p>
             <w:pPr>
@@ -1410,19 +1311,7 @@
               <w:rPr>
                 <w:sz w:val="20"/>
               </w:rPr>
-              <w:t xml:space="preserve"> </w:t>
-            </w:r>
-            <w:r>
-              <w:rPr>
-                <w:sz w:val="20"/>
-              </w:rPr>
               <w:t xml:space="preserve"> sy-test-specification.dot</w:t>
-            </w:r>
-            <w:r>
-              <w:rPr>
-                <w:sz w:val="20"/>
-              </w:rPr>
-              <w:t xml:space="preserve"> </w:t>
             </w:r>
           </w:p>
         </w:tc>
@@ -1539,12 +1428,6 @@
           <w:lang w:val="pt-BR"/>
         </w:rPr>
       </w:pPr>
-      <w:r>
-        <w:rPr>
-          <w:lang w:val="pt-BR"/>
-        </w:rPr>
-        <w:t xml:space="preserve"> </w:t>
-      </w:r>
       <w:r>
         <w:rPr>
           <w:lang w:val="pt-BR"/>
@@ -1584,7 +1467,7 @@
           <w:left w:w="71" w:type="dxa"/>
           <w:right w:w="71" w:type="dxa"/>
         </w:tblCellMar>
-        <w:tblLook w:val="00A0" w:firstRow="1" w:lastRow="0" w:firstColumn="1" w:lastColumn="0" w:noHBand="0" w:noVBand="0"/>
+        <w:tblLook w:val="00A0"/>
       </w:tblPr>
       <w:tblGrid>
         <w:gridCol w:w="915"/>
@@ -1611,11 +1494,9 @@
             </w:r>
             <w:bookmarkStart w:id="1" w:name="VorlagenVersionsverwaltung"/>
             <w:bookmarkEnd w:id="1"/>
-            <w:proofErr w:type="spellStart"/>
             <w:r>
               <w:t>Versão</w:t>
             </w:r>
-            <w:proofErr w:type="spellEnd"/>
           </w:p>
         </w:tc>
         <w:tc>
@@ -1626,11 +1507,9 @@
             </w:tcBorders>
           </w:tcPr>
           <w:p>
-            <w:proofErr w:type="spellStart"/>
             <w:r>
               <w:t>Autor</w:t>
             </w:r>
-            <w:proofErr w:type="spellEnd"/>
           </w:p>
         </w:tc>
         <w:tc>
@@ -1683,11 +1562,9 @@
             </w:tcBorders>
           </w:tcPr>
           <w:p>
-            <w:proofErr w:type="spellStart"/>
             <w:r>
               <w:t>Atualizações</w:t>
             </w:r>
-            <w:proofErr w:type="spellEnd"/>
           </w:p>
         </w:tc>
       </w:tr>
@@ -1799,14 +1676,12 @@
                 <w:sz w:val="20"/>
               </w:rPr>
             </w:pPr>
-            <w:proofErr w:type="spellStart"/>
             <w:r>
               <w:rPr>
                 <w:sz w:val="20"/>
               </w:rPr>
               <w:t>Iniciado</w:t>
             </w:r>
-            <w:proofErr w:type="spellEnd"/>
           </w:p>
         </w:tc>
         <w:tc>
@@ -2009,28 +1884,12 @@
                 <w:sz w:val="20"/>
               </w:rPr>
             </w:pPr>
-            <w:proofErr w:type="spellStart"/>
-            <w:r>
-              <w:rPr>
-                <w:sz w:val="20"/>
-              </w:rPr>
-              <w:t>Em</w:t>
-            </w:r>
-            <w:proofErr w:type="spellEnd"/>
-            <w:r>
-              <w:rPr>
-                <w:sz w:val="20"/>
-              </w:rPr>
-              <w:t xml:space="preserve"> </w:t>
-            </w:r>
-            <w:proofErr w:type="spellStart"/>
-            <w:r>
-              <w:rPr>
-                <w:sz w:val="20"/>
-              </w:rPr>
-              <w:t>progresso</w:t>
-            </w:r>
-            <w:proofErr w:type="spellEnd"/>
+            <w:r>
+              <w:rPr>
+                <w:sz w:val="20"/>
+              </w:rPr>
+              <w:t>Emprogresso</w:t>
+            </w:r>
           </w:p>
           <w:p>
             <w:pPr>
@@ -2039,14 +1898,12 @@
                 <w:sz w:val="20"/>
               </w:rPr>
             </w:pPr>
-            <w:proofErr w:type="spellStart"/>
             <w:r>
               <w:rPr>
                 <w:sz w:val="20"/>
               </w:rPr>
               <w:t>Submetido</w:t>
             </w:r>
-            <w:proofErr w:type="spellEnd"/>
           </w:p>
           <w:p>
             <w:pPr>
@@ -2127,19 +1984,17 @@
     </w:p>
     <w:p>
       <w:pPr>
-        <w:pStyle w:val="Heading1"/>
+        <w:pStyle w:val="Ttulo1"/>
       </w:pPr>
       <w:bookmarkStart w:id="3" w:name="_Toc473215531"/>
-      <w:proofErr w:type="spellStart"/>
       <w:r>
         <w:t>Índice</w:t>
       </w:r>
       <w:bookmarkEnd w:id="3"/>
-      <w:proofErr w:type="spellEnd"/>
     </w:p>
     <w:p>
       <w:pPr>
-        <w:pStyle w:val="TOC1"/>
+        <w:pStyle w:val="Sumrio1"/>
         <w:tabs>
           <w:tab w:val="left" w:pos="440"/>
         </w:tabs>
@@ -2242,7 +2097,7 @@
     </w:p>
     <w:p>
       <w:pPr>
-        <w:pStyle w:val="TOC1"/>
+        <w:pStyle w:val="Sumrio1"/>
         <w:tabs>
           <w:tab w:val="left" w:pos="440"/>
         </w:tabs>
@@ -2324,7 +2179,7 @@
     </w:p>
     <w:p>
       <w:pPr>
-        <w:pStyle w:val="TOC1"/>
+        <w:pStyle w:val="Sumrio1"/>
         <w:tabs>
           <w:tab w:val="left" w:pos="440"/>
         </w:tabs>
@@ -2406,7 +2261,7 @@
     </w:p>
     <w:p>
       <w:pPr>
-        <w:pStyle w:val="TOC1"/>
+        <w:pStyle w:val="Sumrio1"/>
         <w:tabs>
           <w:tab w:val="left" w:pos="440"/>
         </w:tabs>
@@ -2488,7 +2343,7 @@
     </w:p>
     <w:p>
       <w:pPr>
-        <w:pStyle w:val="TOC1"/>
+        <w:pStyle w:val="Sumrio1"/>
         <w:tabs>
           <w:tab w:val="left" w:pos="440"/>
         </w:tabs>
@@ -2579,27 +2434,20 @@
     </w:p>
     <w:p>
       <w:pPr>
-        <w:pStyle w:val="Heading1"/>
+        <w:pStyle w:val="Ttulo1"/>
       </w:pPr>
       <w:r>
         <w:br w:type="page"/>
       </w:r>
       <w:bookmarkStart w:id="4" w:name="_Toc473215532"/>
-      <w:proofErr w:type="spellStart"/>
       <w:r>
         <w:lastRenderedPageBreak/>
         <w:t>Requisitos</w:t>
       </w:r>
-      <w:proofErr w:type="spellEnd"/>
-      <w:r>
-        <w:t xml:space="preserve"> de </w:t>
-      </w:r>
-      <w:proofErr w:type="spellStart"/>
-      <w:r>
-        <w:t>Teste</w:t>
+      <w:r>
+        <w:t xml:space="preserve"> de Teste</w:t>
       </w:r>
       <w:bookmarkEnd w:id="4"/>
-      <w:proofErr w:type="spellEnd"/>
     </w:p>
     <w:p>
       <w:pPr>
@@ -2768,27 +2616,17 @@
     </w:p>
     <w:p>
       <w:pPr>
-        <w:pStyle w:val="Heading1"/>
+        <w:pStyle w:val="Ttulo1"/>
       </w:pPr>
       <w:bookmarkStart w:id="5" w:name="_Toc473215533"/>
-      <w:proofErr w:type="spellStart"/>
-      <w:r>
-        <w:t>Métodos</w:t>
-      </w:r>
-      <w:proofErr w:type="spellEnd"/>
-      <w:r>
-        <w:t xml:space="preserve"> de </w:t>
-      </w:r>
-      <w:proofErr w:type="spellStart"/>
-      <w:r>
-        <w:t>Teste</w:t>
+      <w:r>
+        <w:t>Métodos de Teste</w:t>
       </w:r>
       <w:bookmarkEnd w:id="5"/>
-      <w:proofErr w:type="spellEnd"/>
     </w:p>
     <w:p>
       <w:pPr>
-        <w:pStyle w:val="BodyText"/>
+        <w:pStyle w:val="Corpodetexto"/>
         <w:ind w:firstLine="708"/>
         <w:rPr>
           <w:i w:val="0"/>
@@ -2819,7 +2657,7 @@
     </w:p>
     <w:p>
       <w:pPr>
-        <w:pStyle w:val="BodyText"/>
+        <w:pStyle w:val="Corpodetexto"/>
         <w:ind w:firstLine="708"/>
         <w:rPr>
           <w:i w:val="0"/>
@@ -2909,13 +2747,6 @@
           <w:lang w:val="pt-BR"/>
         </w:rPr>
         <w:t xml:space="preserve"> adequadamente às entradas especificadas.</w:t>
-      </w:r>
-      <w:r>
-        <w:rPr>
-          <w:i w:val="0"/>
-          <w:lang w:val="pt-BR"/>
-        </w:rPr>
-        <w:t xml:space="preserve"> </w:t>
       </w:r>
       <w:r>
         <w:rPr>
@@ -2934,30 +2765,23 @@
     </w:p>
     <w:p>
       <w:pPr>
-        <w:pStyle w:val="Heading1"/>
+        <w:pStyle w:val="Ttulo1"/>
       </w:pPr>
       <w:bookmarkStart w:id="6" w:name="_Toc473215534"/>
-      <w:proofErr w:type="spellStart"/>
       <w:r>
         <w:t>Critério</w:t>
       </w:r>
       <w:r>
         <w:t>s</w:t>
       </w:r>
-      <w:proofErr w:type="spellEnd"/>
-      <w:r>
-        <w:t xml:space="preserve"> de </w:t>
-      </w:r>
-      <w:proofErr w:type="spellStart"/>
-      <w:r>
-        <w:t>Teste</w:t>
+      <w:r>
+        <w:t xml:space="preserve"> de Teste</w:t>
       </w:r>
       <w:bookmarkEnd w:id="6"/>
-      <w:proofErr w:type="spellEnd"/>
     </w:p>
     <w:p>
       <w:pPr>
-        <w:pStyle w:val="BodyText"/>
+        <w:pStyle w:val="Corpodetexto"/>
         <w:ind w:firstLine="708"/>
         <w:rPr>
           <w:i w:val="0"/>
@@ -3046,91 +2870,63 @@
           <w:i w:val="0"/>
           <w:lang w:val="pt-BR"/>
         </w:rPr>
-        <w:t xml:space="preserve"> </w:t>
+        <w:t>Junt</w:t>
       </w:r>
       <w:r>
         <w:rPr>
           <w:i w:val="0"/>
           <w:lang w:val="pt-BR"/>
         </w:rPr>
-        <w:t>Junt</w:t>
+        <w:t xml:space="preserve">amente com este </w:t>
       </w:r>
       <w:r>
         <w:rPr>
           <w:i w:val="0"/>
           <w:lang w:val="pt-BR"/>
         </w:rPr>
-        <w:t xml:space="preserve">amente com este </w:t>
+        <w:t>crit</w:t>
       </w:r>
       <w:r>
         <w:rPr>
           <w:i w:val="0"/>
           <w:lang w:val="pt-BR"/>
         </w:rPr>
-        <w:t>crit</w:t>
+        <w:t xml:space="preserve">ério, o </w:t>
       </w:r>
       <w:r>
         <w:rPr>
           <w:i w:val="0"/>
           <w:lang w:val="pt-BR"/>
         </w:rPr>
-        <w:t xml:space="preserve">ério, o </w:t>
+        <w:t>de Análise do Valor Limite</w:t>
       </w:r>
       <w:r>
         <w:rPr>
           <w:i w:val="0"/>
           <w:lang w:val="pt-BR"/>
         </w:rPr>
-        <w:t>de Análise do Valor Limite</w:t>
+        <w:t>será</w:t>
       </w:r>
       <w:r>
         <w:rPr>
           <w:i w:val="0"/>
           <w:lang w:val="pt-BR"/>
         </w:rPr>
-        <w:t xml:space="preserve"> </w:t>
+        <w:t xml:space="preserve"> utilizado</w:t>
       </w:r>
       <w:r>
         <w:rPr>
           <w:i w:val="0"/>
           <w:lang w:val="pt-BR"/>
         </w:rPr>
-        <w:t>será</w:t>
+        <w:t>, no qual os valores de fronteiras de cada partição s</w:t>
       </w:r>
       <w:r>
         <w:rPr>
           <w:i w:val="0"/>
           <w:lang w:val="pt-BR"/>
         </w:rPr>
-        <w:t xml:space="preserve"> utilizado</w:t>
-      </w:r>
-      <w:r>
-        <w:rPr>
-          <w:i w:val="0"/>
-          <w:lang w:val="pt-BR"/>
-        </w:rPr>
-        <w:t>, no qual os valores de fronteiras de cada partição s</w:t>
-      </w:r>
-      <w:r>
-        <w:rPr>
-          <w:i w:val="0"/>
-          <w:lang w:val="pt-BR"/>
-        </w:rPr>
-        <w:t>erão</w:t>
-      </w:r>
-      <w:r>
-        <w:rPr>
-          <w:i w:val="0"/>
-          <w:lang w:val="pt-BR"/>
-        </w:rPr>
-        <w:t xml:space="preserve"> </w:t>
-      </w:r>
-      <w:r>
-        <w:rPr>
-          <w:i w:val="0"/>
-          <w:lang w:val="pt-BR"/>
-        </w:rPr>
-        <w:t>selecionados para a realização dos</w:t>
+        <w:t>erãoselecionados para a realização dos</w:t>
       </w:r>
       <w:r>
         <w:rPr>
@@ -3149,23 +2945,13 @@
     </w:p>
     <w:p>
       <w:pPr>
-        <w:pStyle w:val="Heading1"/>
+        <w:pStyle w:val="Ttulo1"/>
       </w:pPr>
       <w:bookmarkStart w:id="7" w:name="_Toc473215535"/>
-      <w:proofErr w:type="spellStart"/>
-      <w:r>
-        <w:t>Casos</w:t>
-      </w:r>
-      <w:proofErr w:type="spellEnd"/>
-      <w:r>
-        <w:t xml:space="preserve"> de </w:t>
-      </w:r>
-      <w:proofErr w:type="spellStart"/>
-      <w:r>
-        <w:t>Teste</w:t>
+      <w:r>
+        <w:t>Casos de Teste</w:t>
       </w:r>
       <w:bookmarkEnd w:id="7"/>
-      <w:proofErr w:type="spellEnd"/>
     </w:p>
     <w:p>
       <w:pPr>
@@ -3176,10 +2962,10 @@
     </w:p>
     <w:tbl>
       <w:tblPr>
-        <w:tblStyle w:val="TableGrid"/>
+        <w:tblStyle w:val="Tabelacomgrade"/>
         <w:tblW w:w="0" w:type="auto"/>
         <w:jc w:val="center"/>
-        <w:tblLook w:val="04A0" w:firstRow="1" w:lastRow="0" w:firstColumn="1" w:lastColumn="0" w:noHBand="0" w:noVBand="1"/>
+        <w:tblLook w:val="04A0"/>
       </w:tblPr>
       <w:tblGrid>
         <w:gridCol w:w="1809"/>
@@ -3201,33 +2987,11 @@
                 <w:lang w:val="pt-BR"/>
               </w:rPr>
             </w:pPr>
-            <w:proofErr w:type="spellStart"/>
             <w:r>
               <w:rPr>
                 <w:b/>
               </w:rPr>
-              <w:t>Caso</w:t>
-            </w:r>
-            <w:proofErr w:type="spellEnd"/>
-            <w:r>
-              <w:rPr>
-                <w:b/>
-              </w:rPr>
-              <w:t xml:space="preserve"> de </w:t>
-            </w:r>
-            <w:proofErr w:type="spellStart"/>
-            <w:r>
-              <w:rPr>
-                <w:b/>
-              </w:rPr>
-              <w:t>Teste</w:t>
-            </w:r>
-            <w:proofErr w:type="spellEnd"/>
-            <w:r>
-              <w:rPr>
-                <w:b/>
-              </w:rPr>
-              <w:t xml:space="preserve"> 1</w:t>
+              <w:t>Caso de Teste 1</w:t>
             </w:r>
           </w:p>
         </w:tc>
@@ -3491,10 +3255,10 @@
     </w:p>
     <w:tbl>
       <w:tblPr>
-        <w:tblStyle w:val="TableGrid"/>
+        <w:tblStyle w:val="Tabelacomgrade"/>
         <w:tblW w:w="0" w:type="auto"/>
         <w:jc w:val="center"/>
-        <w:tblLook w:val="04A0" w:firstRow="1" w:lastRow="0" w:firstColumn="1" w:lastColumn="0" w:noHBand="0" w:noVBand="1"/>
+        <w:tblLook w:val="04A0"/>
       </w:tblPr>
       <w:tblGrid>
         <w:gridCol w:w="1809"/>
@@ -3516,33 +3280,11 @@
                 <w:lang w:val="pt-BR"/>
               </w:rPr>
             </w:pPr>
-            <w:proofErr w:type="spellStart"/>
             <w:r>
               <w:rPr>
                 <w:b/>
               </w:rPr>
-              <w:t>Caso</w:t>
-            </w:r>
-            <w:proofErr w:type="spellEnd"/>
-            <w:r>
-              <w:rPr>
-                <w:b/>
-              </w:rPr>
-              <w:t xml:space="preserve"> de </w:t>
-            </w:r>
-            <w:proofErr w:type="spellStart"/>
-            <w:r>
-              <w:rPr>
-                <w:b/>
-              </w:rPr>
-              <w:t>Teste</w:t>
-            </w:r>
-            <w:proofErr w:type="spellEnd"/>
-            <w:r>
-              <w:rPr>
-                <w:b/>
-              </w:rPr>
-              <w:t xml:space="preserve"> </w:t>
+              <w:t>Caso de Teste</w:t>
             </w:r>
             <w:r>
               <w:rPr>
@@ -3746,10 +3488,10 @@
     </w:p>
     <w:tbl>
       <w:tblPr>
-        <w:tblStyle w:val="TableGrid"/>
+        <w:tblStyle w:val="Tabelacomgrade"/>
         <w:tblW w:w="0" w:type="auto"/>
         <w:jc w:val="center"/>
-        <w:tblLook w:val="04A0" w:firstRow="1" w:lastRow="0" w:firstColumn="1" w:lastColumn="0" w:noHBand="0" w:noVBand="1"/>
+        <w:tblLook w:val="04A0"/>
       </w:tblPr>
       <w:tblGrid>
         <w:gridCol w:w="1809"/>
@@ -3771,33 +3513,11 @@
                 <w:lang w:val="pt-BR"/>
               </w:rPr>
             </w:pPr>
-            <w:proofErr w:type="spellStart"/>
             <w:r>
               <w:rPr>
                 <w:b/>
               </w:rPr>
-              <w:t>Caso</w:t>
-            </w:r>
-            <w:proofErr w:type="spellEnd"/>
-            <w:r>
-              <w:rPr>
-                <w:b/>
-              </w:rPr>
-              <w:t xml:space="preserve"> de </w:t>
-            </w:r>
-            <w:proofErr w:type="spellStart"/>
-            <w:r>
-              <w:rPr>
-                <w:b/>
-              </w:rPr>
-              <w:t>Teste</w:t>
-            </w:r>
-            <w:proofErr w:type="spellEnd"/>
-            <w:r>
-              <w:rPr>
-                <w:b/>
-              </w:rPr>
-              <w:t xml:space="preserve"> </w:t>
+              <w:t>Caso de Teste</w:t>
             </w:r>
             <w:r>
               <w:rPr>
@@ -4010,10 +3730,10 @@
     </w:p>
     <w:tbl>
       <w:tblPr>
-        <w:tblStyle w:val="TableGrid"/>
+        <w:tblStyle w:val="Tabelacomgrade"/>
         <w:tblW w:w="0" w:type="auto"/>
         <w:jc w:val="center"/>
-        <w:tblLook w:val="04A0" w:firstRow="1" w:lastRow="0" w:firstColumn="1" w:lastColumn="0" w:noHBand="0" w:noVBand="1"/>
+        <w:tblLook w:val="04A0"/>
       </w:tblPr>
       <w:tblGrid>
         <w:gridCol w:w="1809"/>
@@ -4035,33 +3755,11 @@
                 <w:lang w:val="pt-BR"/>
               </w:rPr>
             </w:pPr>
-            <w:proofErr w:type="spellStart"/>
             <w:r>
               <w:rPr>
                 <w:b/>
               </w:rPr>
-              <w:t>Caso</w:t>
-            </w:r>
-            <w:proofErr w:type="spellEnd"/>
-            <w:r>
-              <w:rPr>
-                <w:b/>
-              </w:rPr>
-              <w:t xml:space="preserve"> de </w:t>
-            </w:r>
-            <w:proofErr w:type="spellStart"/>
-            <w:r>
-              <w:rPr>
-                <w:b/>
-              </w:rPr>
-              <w:t>Teste</w:t>
-            </w:r>
-            <w:proofErr w:type="spellEnd"/>
-            <w:r>
-              <w:rPr>
-                <w:b/>
-              </w:rPr>
-              <w:t xml:space="preserve"> </w:t>
+              <w:t>Caso de Teste</w:t>
             </w:r>
             <w:r>
               <w:rPr>
@@ -4202,7 +3900,13 @@
               <w:rPr>
                 <w:lang w:val="pt-BR"/>
               </w:rPr>
-              <w:t>o Robotino irá se movimentar nas direções definidas</w:t>
+              <w:t xml:space="preserve">o Robotino </w:t>
+            </w:r>
+            <w:r>
+              <w:rPr>
+                <w:lang w:val="pt-BR"/>
+              </w:rPr>
+              <w:t>tentará evitar o choque e o deslocamento do obstáculo</w:t>
             </w:r>
             <w:r>
               <w:rPr>
@@ -4249,7 +3953,13 @@
               <w:rPr>
                 <w:lang w:val="pt-BR"/>
               </w:rPr>
-              <w:t>Nenhuma.</w:t>
+              <w:t>Haver ao menos um obstáculo no percurso</w:t>
+            </w:r>
+            <w:r>
+              <w:rPr>
+                <w:lang w:val="pt-BR"/>
+              </w:rPr>
+              <w:t>.</w:t>
             </w:r>
           </w:p>
         </w:tc>
@@ -4283,10 +3993,10 @@
     </w:p>
     <w:tbl>
       <w:tblPr>
-        <w:tblStyle w:val="TableGrid"/>
+        <w:tblStyle w:val="Tabelacomgrade"/>
         <w:tblW w:w="0" w:type="auto"/>
         <w:jc w:val="center"/>
-        <w:tblLook w:val="04A0" w:firstRow="1" w:lastRow="0" w:firstColumn="1" w:lastColumn="0" w:noHBand="0" w:noVBand="1"/>
+        <w:tblLook w:val="04A0"/>
       </w:tblPr>
       <w:tblGrid>
         <w:gridCol w:w="1809"/>
@@ -4308,33 +4018,11 @@
                 <w:lang w:val="pt-BR"/>
               </w:rPr>
             </w:pPr>
-            <w:proofErr w:type="spellStart"/>
             <w:r>
               <w:rPr>
                 <w:b/>
               </w:rPr>
-              <w:t>Caso</w:t>
-            </w:r>
-            <w:proofErr w:type="spellEnd"/>
-            <w:r>
-              <w:rPr>
-                <w:b/>
-              </w:rPr>
-              <w:t xml:space="preserve"> de </w:t>
-            </w:r>
-            <w:proofErr w:type="spellStart"/>
-            <w:r>
-              <w:rPr>
-                <w:b/>
-              </w:rPr>
-              <w:t>Teste</w:t>
-            </w:r>
-            <w:proofErr w:type="spellEnd"/>
-            <w:r>
-              <w:rPr>
-                <w:b/>
-              </w:rPr>
-              <w:t xml:space="preserve"> </w:t>
+              <w:t>Caso de Teste</w:t>
             </w:r>
             <w:r>
               <w:rPr>
@@ -4522,7 +4210,13 @@
               <w:rPr>
                 <w:lang w:val="pt-BR"/>
               </w:rPr>
-              <w:t>Nenhuma.</w:t>
+              <w:t>Haver ao menos um obstáculo no percurso</w:t>
+            </w:r>
+            <w:r>
+              <w:rPr>
+                <w:lang w:val="pt-BR"/>
+              </w:rPr>
+              <w:t>.</w:t>
             </w:r>
           </w:p>
         </w:tc>
@@ -4544,10 +4238,10 @@
     </w:p>
     <w:tbl>
       <w:tblPr>
-        <w:tblStyle w:val="TableGrid"/>
+        <w:tblStyle w:val="Tabelacomgrade"/>
         <w:tblW w:w="0" w:type="auto"/>
         <w:jc w:val="center"/>
-        <w:tblLook w:val="04A0" w:firstRow="1" w:lastRow="0" w:firstColumn="1" w:lastColumn="0" w:noHBand="0" w:noVBand="1"/>
+        <w:tblLook w:val="04A0"/>
       </w:tblPr>
       <w:tblGrid>
         <w:gridCol w:w="1809"/>
@@ -4569,33 +4263,11 @@
                 <w:lang w:val="pt-BR"/>
               </w:rPr>
             </w:pPr>
-            <w:proofErr w:type="spellStart"/>
             <w:r>
               <w:rPr>
                 <w:b/>
               </w:rPr>
-              <w:t>Caso</w:t>
-            </w:r>
-            <w:proofErr w:type="spellEnd"/>
-            <w:r>
-              <w:rPr>
-                <w:b/>
-              </w:rPr>
-              <w:t xml:space="preserve"> de </w:t>
-            </w:r>
-            <w:proofErr w:type="spellStart"/>
-            <w:r>
-              <w:rPr>
-                <w:b/>
-              </w:rPr>
-              <w:t>Teste</w:t>
-            </w:r>
-            <w:proofErr w:type="spellEnd"/>
-            <w:r>
-              <w:rPr>
-                <w:b/>
-              </w:rPr>
-              <w:t xml:space="preserve"> </w:t>
+              <w:t>Caso de Teste</w:t>
             </w:r>
             <w:r>
               <w:rPr>
@@ -4689,7 +4361,19 @@
               <w:rPr>
                 <w:lang w:val="pt-BR"/>
               </w:rPr>
-              <w:t>sinal (mensagem) indicando que está próximo da área de chegada</w:t>
+              <w:t xml:space="preserve">sinal (mensagem) indicando que está </w:t>
+            </w:r>
+            <w:r>
+              <w:rPr>
+                <w:lang w:val="pt-BR"/>
+              </w:rPr>
+              <w:t>n</w:t>
+            </w:r>
+            <w:r>
+              <w:rPr>
+                <w:lang w:val="pt-BR"/>
+              </w:rPr>
+              <w:t>a área de chegada</w:t>
             </w:r>
             <w:r>
               <w:rPr>
@@ -4736,7 +4420,25 @@
               <w:rPr>
                 <w:lang w:val="pt-BR"/>
               </w:rPr>
-              <w:t>o Robotino precisa estar fora da área de chegada e próximo à ela.</w:t>
+              <w:t xml:space="preserve">o Robotino precisa </w:t>
+            </w:r>
+            <w:r>
+              <w:rPr>
+                <w:lang w:val="pt-BR"/>
+              </w:rPr>
+              <w:t>alcançar a</w:t>
+            </w:r>
+            <w:r>
+              <w:rPr>
+                <w:lang w:val="pt-BR"/>
+              </w:rPr>
+              <w:t xml:space="preserve"> área de chegada</w:t>
+            </w:r>
+            <w:r>
+              <w:rPr>
+                <w:lang w:val="pt-BR"/>
+              </w:rPr>
+              <w:t>.</w:t>
             </w:r>
           </w:p>
         </w:tc>
@@ -4777,7 +4479,19 @@
               <w:rPr>
                 <w:lang w:val="pt-BR"/>
               </w:rPr>
-              <w:t>o Robotino precisa estar fora da área de chegada e próximo à ela.</w:t>
+              <w:t xml:space="preserve">o Robotino precisa estar fora da área de chegada e </w:t>
+            </w:r>
+            <w:r>
+              <w:rPr>
+                <w:lang w:val="pt-BR"/>
+              </w:rPr>
+              <w:t>entra n</w:t>
+            </w:r>
+            <w:r>
+              <w:rPr>
+                <w:lang w:val="pt-BR"/>
+              </w:rPr>
+              <w:t>ela.</w:t>
             </w:r>
           </w:p>
         </w:tc>
@@ -4813,10 +4527,10 @@
     <w:p/>
     <w:tbl>
       <w:tblPr>
-        <w:tblStyle w:val="TableGrid"/>
+        <w:tblStyle w:val="Tabelacomgrade"/>
         <w:tblW w:w="0" w:type="auto"/>
         <w:jc w:val="center"/>
-        <w:tblLook w:val="04A0" w:firstRow="1" w:lastRow="0" w:firstColumn="1" w:lastColumn="0" w:noHBand="0" w:noVBand="1"/>
+        <w:tblLook w:val="04A0"/>
       </w:tblPr>
       <w:tblGrid>
         <w:gridCol w:w="1809"/>
@@ -4838,33 +4552,11 @@
                 <w:lang w:val="pt-BR"/>
               </w:rPr>
             </w:pPr>
-            <w:proofErr w:type="spellStart"/>
             <w:r>
               <w:rPr>
                 <w:b/>
               </w:rPr>
-              <w:t>Caso</w:t>
-            </w:r>
-            <w:proofErr w:type="spellEnd"/>
-            <w:r>
-              <w:rPr>
-                <w:b/>
-              </w:rPr>
-              <w:t xml:space="preserve"> de </w:t>
-            </w:r>
-            <w:proofErr w:type="spellStart"/>
-            <w:r>
-              <w:rPr>
-                <w:b/>
-              </w:rPr>
-              <w:t>Teste</w:t>
-            </w:r>
-            <w:proofErr w:type="spellEnd"/>
-            <w:r>
-              <w:rPr>
-                <w:b/>
-              </w:rPr>
-              <w:t xml:space="preserve"> </w:t>
+              <w:t>Caso de Teste</w:t>
             </w:r>
             <w:r>
               <w:rPr>
@@ -4999,7 +4691,13 @@
               <w:rPr>
                 <w:lang w:val="pt-BR"/>
               </w:rPr>
-              <w:t>o Robotino precisa estar fora da área de chegada e próximo à ela.</w:t>
+              <w:t>Leitura e exibição do valor do nível da bateria</w:t>
+            </w:r>
+            <w:r>
+              <w:rPr>
+                <w:lang w:val="pt-BR"/>
+              </w:rPr>
+              <w:t>.</w:t>
             </w:r>
           </w:p>
         </w:tc>
@@ -5036,11 +4734,18 @@
                 <w:lang w:val="pt-BR"/>
               </w:rPr>
             </w:pPr>
-            <w:r>
-              <w:rPr>
-                <w:lang w:val="pt-BR"/>
-              </w:rPr>
-              <w:t>mensagem mostrando o nível de bateria.</w:t>
+          </w:p>
+          <w:p>
+            <w:pPr>
+              <w:rPr>
+                <w:lang w:val="pt-BR"/>
+              </w:rPr>
+            </w:pPr>
+            <w:r>
+              <w:rPr>
+                <w:lang w:val="pt-BR"/>
+              </w:rPr>
+              <w:t>Robotino deve estar ligado.</w:t>
             </w:r>
           </w:p>
         </w:tc>
@@ -5062,10 +4767,10 @@
     </w:p>
     <w:tbl>
       <w:tblPr>
-        <w:tblStyle w:val="TableGrid"/>
+        <w:tblStyle w:val="Tabelacomgrade"/>
         <w:tblW w:w="0" w:type="auto"/>
         <w:jc w:val="center"/>
-        <w:tblLook w:val="04A0" w:firstRow="1" w:lastRow="0" w:firstColumn="1" w:lastColumn="0" w:noHBand="0" w:noVBand="1"/>
+        <w:tblLook w:val="04A0"/>
       </w:tblPr>
       <w:tblGrid>
         <w:gridCol w:w="1809"/>
@@ -5087,33 +4792,11 @@
                 <w:lang w:val="pt-BR"/>
               </w:rPr>
             </w:pPr>
-            <w:proofErr w:type="spellStart"/>
             <w:r>
               <w:rPr>
                 <w:b/>
               </w:rPr>
-              <w:t>Caso</w:t>
-            </w:r>
-            <w:proofErr w:type="spellEnd"/>
-            <w:r>
-              <w:rPr>
-                <w:b/>
-              </w:rPr>
-              <w:t xml:space="preserve"> de </w:t>
-            </w:r>
-            <w:proofErr w:type="spellStart"/>
-            <w:r>
-              <w:rPr>
-                <w:b/>
-              </w:rPr>
-              <w:t>Teste</w:t>
-            </w:r>
-            <w:proofErr w:type="spellEnd"/>
-            <w:r>
-              <w:rPr>
-                <w:b/>
-              </w:rPr>
-              <w:t xml:space="preserve"> </w:t>
+              <w:t>Caso de Teste</w:t>
             </w:r>
             <w:r>
               <w:rPr>
@@ -5201,7 +4884,19 @@
               <w:rPr>
                 <w:lang w:val="pt-BR"/>
               </w:rPr>
-              <w:t>sinal (mensagem) indicando que houve travamento na realização de determinada operação.</w:t>
+              <w:t xml:space="preserve">sinal (mensagem) indicando que houve travamento na realização de </w:t>
+            </w:r>
+            <w:r>
+              <w:rPr>
+                <w:lang w:val="pt-BR"/>
+              </w:rPr>
+              <w:t>uma</w:t>
+            </w:r>
+            <w:r>
+              <w:rPr>
+                <w:lang w:val="pt-BR"/>
+              </w:rPr>
+              <w:t xml:space="preserve"> operação.</w:t>
             </w:r>
           </w:p>
         </w:tc>
@@ -5367,9 +5062,9 @@
       </w:pPr>
     </w:p>
     <w:sectPr>
-      <w:headerReference w:type="default" r:id="rId8"/>
-      <w:footerReference w:type="default" r:id="rId9"/>
-      <w:headerReference w:type="first" r:id="rId10"/>
+      <w:headerReference w:type="default" r:id="rId7"/>
+      <w:footerReference w:type="default" r:id="rId8"/>
+      <w:headerReference w:type="first" r:id="rId9"/>
       <w:pgSz w:w="11907" w:h="16840"/>
       <w:pgMar w:top="1418" w:right="1418" w:bottom="1134" w:left="1418" w:header="720" w:footer="720" w:gutter="0"/>
       <w:cols w:space="720"/>
@@ -5380,15 +5075,15 @@
 </file>
 
 <file path=word/endnotes.xml><?xml version="1.0" encoding="utf-8"?>
-<w:endnotes xmlns:wpc="http://schemas.microsoft.com/office/word/2010/wordprocessingCanvas" xmlns:mc="http://schemas.openxmlformats.org/markup-compatibility/2006" xmlns:o="urn:schemas-microsoft-com:office:office" xmlns:r="http://schemas.openxmlformats.org/officeDocument/2006/relationships" xmlns:m="http://schemas.openxmlformats.org/officeDocument/2006/math" xmlns:v="urn:schemas-microsoft-com:vml" xmlns:wp14="http://schemas.microsoft.com/office/word/2010/wordprocessingDrawing" xmlns:wp="http://schemas.openxmlformats.org/drawingml/2006/wordprocessingDrawing" xmlns:w10="urn:schemas-microsoft-com:office:word" xmlns:w="http://schemas.openxmlformats.org/wordprocessingml/2006/main" xmlns:w14="http://schemas.microsoft.com/office/word/2010/wordml" xmlns:wpg="http://schemas.microsoft.com/office/word/2010/wordprocessingGroup" xmlns:wpi="http://schemas.microsoft.com/office/word/2010/wordprocessingInk" xmlns:wne="http://schemas.microsoft.com/office/word/2006/wordml" xmlns:wps="http://schemas.microsoft.com/office/word/2010/wordprocessingShape" mc:Ignorable="w14 wp14">
-  <w:endnote w:type="separator" w:id="-1">
+<w:endnotes xmlns:ve="http://schemas.openxmlformats.org/markup-compatibility/2006" xmlns:o="urn:schemas-microsoft-com:office:office" xmlns:r="http://schemas.openxmlformats.org/officeDocument/2006/relationships" xmlns:m="http://schemas.openxmlformats.org/officeDocument/2006/math" xmlns:v="urn:schemas-microsoft-com:vml" xmlns:wp="http://schemas.openxmlformats.org/drawingml/2006/wordprocessingDrawing" xmlns:w10="urn:schemas-microsoft-com:office:word" xmlns:w="http://schemas.openxmlformats.org/wordprocessingml/2006/main" xmlns:wne="http://schemas.microsoft.com/office/word/2006/wordml">
+  <w:endnote w:type="separator" w:id="0">
     <w:p>
       <w:r>
         <w:separator/>
       </w:r>
     </w:p>
   </w:endnote>
-  <w:endnote w:type="continuationSeparator" w:id="0">
+  <w:endnote w:type="continuationSeparator" w:id="1">
     <w:p>
       <w:r>
         <w:continuationSeparator/>
@@ -5399,58 +5094,27 @@
 </file>
 
 <file path=word/footer1.xml><?xml version="1.0" encoding="utf-8"?>
-<w:ftr xmlns:wpc="http://schemas.microsoft.com/office/word/2010/wordprocessingCanvas" xmlns:mc="http://schemas.openxmlformats.org/markup-compatibility/2006" xmlns:o="urn:schemas-microsoft-com:office:office" xmlns:r="http://schemas.openxmlformats.org/officeDocument/2006/relationships" xmlns:m="http://schemas.openxmlformats.org/officeDocument/2006/math" xmlns:v="urn:schemas-microsoft-com:vml" xmlns:wp14="http://schemas.microsoft.com/office/word/2010/wordprocessingDrawing" xmlns:wp="http://schemas.openxmlformats.org/drawingml/2006/wordprocessingDrawing" xmlns:w10="urn:schemas-microsoft-com:office:word" xmlns:w="http://schemas.openxmlformats.org/wordprocessingml/2006/main" xmlns:w14="http://schemas.microsoft.com/office/word/2010/wordml" xmlns:wpg="http://schemas.microsoft.com/office/word/2010/wordprocessingGroup" xmlns:wpi="http://schemas.microsoft.com/office/word/2010/wordprocessingInk" xmlns:wne="http://schemas.microsoft.com/office/word/2006/wordml" xmlns:wps="http://schemas.microsoft.com/office/word/2010/wordprocessingShape" mc:Ignorable="w14 wp14">
+<w:ftr xmlns:ve="http://schemas.openxmlformats.org/markup-compatibility/2006" xmlns:o="urn:schemas-microsoft-com:office:office" xmlns:r="http://schemas.openxmlformats.org/officeDocument/2006/relationships" xmlns:m="http://schemas.openxmlformats.org/officeDocument/2006/math" xmlns:v="urn:schemas-microsoft-com:vml" xmlns:wp="http://schemas.openxmlformats.org/drawingml/2006/wordprocessingDrawing" xmlns:w10="urn:schemas-microsoft-com:office:word" xmlns:w="http://schemas.openxmlformats.org/wordprocessingml/2006/main" xmlns:wne="http://schemas.microsoft.com/office/word/2006/wordml">
   <w:p>
     <w:pPr>
-      <w:pStyle w:val="Footer"/>
+      <w:pStyle w:val="Rodap"/>
       <w:rPr>
         <w:rFonts w:ascii="Times New Roman" w:hAnsi="Times New Roman"/>
         <w:sz w:val="16"/>
         <w:lang w:val="en-GB"/>
       </w:rPr>
     </w:pPr>
-    <w:r>
-      <w:rPr>
-        <w:rFonts w:ascii="Times New Roman" w:hAnsi="Times New Roman"/>
-        <w:noProof/>
-        <w:sz w:val="16"/>
-      </w:rPr>
-      <w:fldChar w:fldCharType="begin"/>
-    </w:r>
-    <w:r>
-      <w:rPr>
-        <w:rFonts w:ascii="Times New Roman" w:hAnsi="Times New Roman"/>
-        <w:noProof/>
-        <w:sz w:val="16"/>
-        <w:lang w:val="en-GB"/>
-      </w:rPr>
-      <w:instrText xml:space="preserve"> DOCPROPERTY "SADA_Author"  \* MERGEFORMAT </w:instrText>
-    </w:r>
-    <w:r>
-      <w:rPr>
-        <w:rFonts w:ascii="Times New Roman" w:hAnsi="Times New Roman"/>
-        <w:noProof/>
-        <w:sz w:val="16"/>
-      </w:rPr>
-      <w:fldChar w:fldCharType="separate"/>
-    </w:r>
-    <w:r>
-      <w:rPr>
-        <w:rFonts w:ascii="Times New Roman" w:hAnsi="Times New Roman"/>
-        <w:noProof/>
-        <w:sz w:val="16"/>
-        <w:lang w:val="en-GB"/>
-      </w:rPr>
-      <w:t>&lt;Author&gt;</w:t>
-    </w:r>
-    <w:r>
-      <w:rPr>
-        <w:rFonts w:ascii="Times New Roman" w:hAnsi="Times New Roman"/>
-        <w:noProof/>
-        <w:sz w:val="16"/>
-      </w:rPr>
-      <w:fldChar w:fldCharType="end"/>
-    </w:r>
+    <w:fldSimple w:instr=" DOCPROPERTY &quot;SADA_Author&quot;  \* MERGEFORMAT ">
+      <w:r>
+        <w:rPr>
+          <w:rFonts w:ascii="Times New Roman" w:hAnsi="Times New Roman"/>
+          <w:noProof/>
+          <w:sz w:val="16"/>
+          <w:lang w:val="en-GB"/>
+        </w:rPr>
+        <w:t>&lt;Author&gt;</w:t>
+      </w:r>
+    </w:fldSimple>
     <w:r>
       <w:rPr>
         <w:rFonts w:ascii="Times New Roman" w:hAnsi="Times New Roman"/>
@@ -5459,44 +5123,17 @@
       </w:rPr>
       <w:tab/>
     </w:r>
-    <w:r>
-      <w:rPr>
-        <w:rFonts w:ascii="Times New Roman" w:hAnsi="Times New Roman"/>
-        <w:sz w:val="16"/>
-      </w:rPr>
-      <w:fldChar w:fldCharType="begin"/>
-    </w:r>
-    <w:r>
-      <w:rPr>
-        <w:rFonts w:ascii="Times New Roman" w:hAnsi="Times New Roman"/>
-        <w:sz w:val="16"/>
-        <w:lang w:val="en-GB"/>
-      </w:rPr>
-      <w:instrText xml:space="preserve"> FILENAME \p \* MERGEFORMAT </w:instrText>
-    </w:r>
-    <w:r>
-      <w:rPr>
-        <w:rFonts w:ascii="Times New Roman" w:hAnsi="Times New Roman"/>
-        <w:sz w:val="16"/>
-      </w:rPr>
-      <w:fldChar w:fldCharType="separate"/>
-    </w:r>
-    <w:r>
-      <w:rPr>
-        <w:rFonts w:ascii="Times New Roman" w:hAnsi="Times New Roman"/>
-        <w:noProof/>
-        <w:sz w:val="16"/>
-        <w:lang w:val="en-GB"/>
-      </w:rPr>
-      <w:t>Document2</w:t>
-    </w:r>
-    <w:r>
-      <w:rPr>
-        <w:rFonts w:ascii="Times New Roman" w:hAnsi="Times New Roman"/>
-        <w:sz w:val="16"/>
-      </w:rPr>
-      <w:fldChar w:fldCharType="end"/>
-    </w:r>
+    <w:fldSimple w:instr=" FILENAME \p \* MERGEFORMAT ">
+      <w:r>
+        <w:rPr>
+          <w:rFonts w:ascii="Times New Roman" w:hAnsi="Times New Roman"/>
+          <w:noProof/>
+          <w:sz w:val="16"/>
+          <w:lang w:val="en-GB"/>
+        </w:rPr>
+        <w:t>Document2</w:t>
+      </w:r>
+    </w:fldSimple>
     <w:r>
       <w:rPr>
         <w:rFonts w:ascii="Times New Roman" w:hAnsi="Times New Roman"/>
@@ -5546,15 +5183,15 @@
 </file>
 
 <file path=word/footnotes.xml><?xml version="1.0" encoding="utf-8"?>
-<w:footnotes xmlns:wpc="http://schemas.microsoft.com/office/word/2010/wordprocessingCanvas" xmlns:mc="http://schemas.openxmlformats.org/markup-compatibility/2006" xmlns:o="urn:schemas-microsoft-com:office:office" xmlns:r="http://schemas.openxmlformats.org/officeDocument/2006/relationships" xmlns:m="http://schemas.openxmlformats.org/officeDocument/2006/math" xmlns:v="urn:schemas-microsoft-com:vml" xmlns:wp14="http://schemas.microsoft.com/office/word/2010/wordprocessingDrawing" xmlns:wp="http://schemas.openxmlformats.org/drawingml/2006/wordprocessingDrawing" xmlns:w10="urn:schemas-microsoft-com:office:word" xmlns:w="http://schemas.openxmlformats.org/wordprocessingml/2006/main" xmlns:w14="http://schemas.microsoft.com/office/word/2010/wordml" xmlns:wpg="http://schemas.microsoft.com/office/word/2010/wordprocessingGroup" xmlns:wpi="http://schemas.microsoft.com/office/word/2010/wordprocessingInk" xmlns:wne="http://schemas.microsoft.com/office/word/2006/wordml" xmlns:wps="http://schemas.microsoft.com/office/word/2010/wordprocessingShape" mc:Ignorable="w14 wp14">
-  <w:footnote w:type="separator" w:id="-1">
+<w:footnotes xmlns:ve="http://schemas.openxmlformats.org/markup-compatibility/2006" xmlns:o="urn:schemas-microsoft-com:office:office" xmlns:r="http://schemas.openxmlformats.org/officeDocument/2006/relationships" xmlns:m="http://schemas.openxmlformats.org/officeDocument/2006/math" xmlns:v="urn:schemas-microsoft-com:vml" xmlns:wp="http://schemas.openxmlformats.org/drawingml/2006/wordprocessingDrawing" xmlns:w10="urn:schemas-microsoft-com:office:word" xmlns:w="http://schemas.openxmlformats.org/wordprocessingml/2006/main" xmlns:wne="http://schemas.microsoft.com/office/word/2006/wordml">
+  <w:footnote w:type="separator" w:id="0">
     <w:p>
       <w:r>
         <w:separator/>
       </w:r>
     </w:p>
   </w:footnote>
-  <w:footnote w:type="continuationSeparator" w:id="0">
+  <w:footnote w:type="continuationSeparator" w:id="1">
     <w:p>
       <w:r>
         <w:continuationSeparator/>
@@ -5565,98 +5202,72 @@
 </file>
 
 <file path=word/header1.xml><?xml version="1.0" encoding="utf-8"?>
-<w:hdr xmlns:wpc="http://schemas.microsoft.com/office/word/2010/wordprocessingCanvas" xmlns:mc="http://schemas.openxmlformats.org/markup-compatibility/2006" xmlns:o="urn:schemas-microsoft-com:office:office" xmlns:r="http://schemas.openxmlformats.org/officeDocument/2006/relationships" xmlns:m="http://schemas.openxmlformats.org/officeDocument/2006/math" xmlns:v="urn:schemas-microsoft-com:vml" xmlns:wp14="http://schemas.microsoft.com/office/word/2010/wordprocessingDrawing" xmlns:wp="http://schemas.openxmlformats.org/drawingml/2006/wordprocessingDrawing" xmlns:w10="urn:schemas-microsoft-com:office:word" xmlns:w="http://schemas.openxmlformats.org/wordprocessingml/2006/main" xmlns:w14="http://schemas.microsoft.com/office/word/2010/wordml" xmlns:wpg="http://schemas.microsoft.com/office/word/2010/wordprocessingGroup" xmlns:wpi="http://schemas.microsoft.com/office/word/2010/wordprocessingInk" xmlns:wne="http://schemas.microsoft.com/office/word/2006/wordml" xmlns:wps="http://schemas.microsoft.com/office/word/2010/wordprocessingShape" mc:Ignorable="w14 wp14">
+<w:hdr xmlns:ve="http://schemas.openxmlformats.org/markup-compatibility/2006" xmlns:o="urn:schemas-microsoft-com:office:office" xmlns:r="http://schemas.openxmlformats.org/officeDocument/2006/relationships" xmlns:m="http://schemas.openxmlformats.org/officeDocument/2006/math" xmlns:v="urn:schemas-microsoft-com:vml" xmlns:wp="http://schemas.openxmlformats.org/drawingml/2006/wordprocessingDrawing" xmlns:w10="urn:schemas-microsoft-com:office:word" xmlns:w="http://schemas.openxmlformats.org/wordprocessingml/2006/main" xmlns:wne="http://schemas.microsoft.com/office/word/2006/wordml">
   <w:p>
     <w:pPr>
-      <w:pStyle w:val="Header"/>
+      <w:pStyle w:val="Cabealho"/>
       <w:rPr>
         <w:rFonts w:ascii="Times New Roman" w:hAnsi="Times New Roman"/>
         <w:u w:val="single"/>
         <w:lang w:val="en-GB"/>
       </w:rPr>
     </w:pPr>
-    <w:r>
-      <w:rPr>
-        <w:rFonts w:ascii="Times New Roman" w:hAnsi="Times New Roman"/>
-        <w:u w:val="single"/>
-      </w:rPr>
-      <w:fldChar w:fldCharType="begin"/>
-    </w:r>
+    <w:fldSimple w:instr=" DOCPROPERTY &quot;Art&quot;  \* MERGEFORMAT ">
+      <w:r>
+        <w:rPr>
+          <w:rFonts w:ascii="Times New Roman" w:hAnsi="Times New Roman"/>
+          <w:u w:val="single"/>
+          <w:lang w:val="en-GB"/>
+        </w:rPr>
+        <w:t>&lt;Type&gt;</w:t>
+      </w:r>
+    </w:fldSimple>
+    <w:fldSimple w:instr=" DOCPROPERTY &quot;Bearbeiter&quot;  \* MERGEFORMAT ">
+      <w:r>
+        <w:rPr>
+          <w:rFonts w:ascii="Times New Roman" w:hAnsi="Times New Roman"/>
+          <w:u w:val="single"/>
+          <w:lang w:val="en-GB"/>
+        </w:rPr>
+        <w:t>&lt;Last Name&gt;</w:t>
+      </w:r>
+    </w:fldSimple>
     <w:r>
       <w:rPr>
         <w:rFonts w:ascii="Times New Roman" w:hAnsi="Times New Roman"/>
         <w:u w:val="single"/>
         <w:lang w:val="en-GB"/>
       </w:rPr>
-      <w:instrText xml:space="preserve"> DOCPROPERTY "Art"  \* MERGEFORMAT </w:instrText>
+      <w:tab/>
     </w:r>
-    <w:r>
-      <w:rPr>
-        <w:rFonts w:ascii="Times New Roman" w:hAnsi="Times New Roman"/>
-        <w:u w:val="single"/>
-      </w:rPr>
-      <w:fldChar w:fldCharType="separate"/>
-    </w:r>
+    <w:fldSimple w:instr=" DOCPROPERTY &quot;SADA_Title&quot;  \* MERGEFORMAT ">
+      <w:r>
+        <w:rPr>
+          <w:rFonts w:ascii="Times New Roman" w:hAnsi="Times New Roman"/>
+          <w:u w:val="single"/>
+          <w:lang w:val="en-GB"/>
+        </w:rPr>
+        <w:t>Test Specification</w:t>
+      </w:r>
+    </w:fldSimple>
     <w:r>
       <w:rPr>
         <w:rFonts w:ascii="Times New Roman" w:hAnsi="Times New Roman"/>
         <w:u w:val="single"/>
         <w:lang w:val="en-GB"/>
       </w:rPr>
-      <w:t>&lt;Type&gt;</w:t>
+      <w:t xml:space="preserve"> V </w:t>
     </w:r>
-    <w:r>
-      <w:rPr>
-        <w:rFonts w:ascii="Times New Roman" w:hAnsi="Times New Roman"/>
-        <w:u w:val="single"/>
-      </w:rPr>
-      <w:fldChar w:fldCharType="end"/>
-    </w:r>
-    <w:r>
-      <w:rPr>
-        <w:rFonts w:ascii="Times New Roman" w:hAnsi="Times New Roman"/>
-        <w:u w:val="single"/>
-        <w:lang w:val="en-GB"/>
-      </w:rPr>
-      <w:t xml:space="preserve"> </w:t>
-    </w:r>
-    <w:r>
-      <w:rPr>
-        <w:rFonts w:ascii="Times New Roman" w:hAnsi="Times New Roman"/>
-        <w:u w:val="single"/>
-      </w:rPr>
-      <w:fldChar w:fldCharType="begin"/>
-    </w:r>
-    <w:r>
-      <w:rPr>
-        <w:rFonts w:ascii="Times New Roman" w:hAnsi="Times New Roman"/>
-        <w:u w:val="single"/>
-        <w:lang w:val="en-GB"/>
-      </w:rPr>
-      <w:instrText xml:space="preserve"> DOCPROPERTY "Bearbeiter"  \* MERGEFORMAT </w:instrText>
-    </w:r>
-    <w:r>
-      <w:rPr>
-        <w:rFonts w:ascii="Times New Roman" w:hAnsi="Times New Roman"/>
-        <w:u w:val="single"/>
-      </w:rPr>
-      <w:fldChar w:fldCharType="separate"/>
-    </w:r>
-    <w:r>
-      <w:rPr>
-        <w:rFonts w:ascii="Times New Roman" w:hAnsi="Times New Roman"/>
-        <w:u w:val="single"/>
-        <w:lang w:val="en-GB"/>
-      </w:rPr>
-      <w:t>&lt;Last Name&gt;</w:t>
-    </w:r>
-    <w:r>
-      <w:rPr>
-        <w:rFonts w:ascii="Times New Roman" w:hAnsi="Times New Roman"/>
-        <w:u w:val="single"/>
-      </w:rPr>
-      <w:fldChar w:fldCharType="end"/>
-    </w:r>
+    <w:fldSimple w:instr=" DOCPROPERTY &quot;Version&quot;  \* MERGEFORMAT ">
+      <w:r>
+        <w:rPr>
+          <w:rFonts w:ascii="Times New Roman" w:hAnsi="Times New Roman"/>
+          <w:u w:val="single"/>
+          <w:lang w:val="en-GB"/>
+        </w:rPr>
+        <w:t>0.1</w:t>
+      </w:r>
+    </w:fldSimple>
     <w:r>
       <w:rPr>
         <w:rFonts w:ascii="Times New Roman" w:hAnsi="Times New Roman"/>
@@ -5667,6 +5278,7 @@
     </w:r>
     <w:r>
       <w:rPr>
+        <w:rStyle w:val="Nmerodepgina"/>
         <w:rFonts w:ascii="Times New Roman" w:hAnsi="Times New Roman"/>
         <w:u w:val="single"/>
       </w:rPr>
@@ -5674,98 +5286,7 @@
     </w:r>
     <w:r>
       <w:rPr>
-        <w:rFonts w:ascii="Times New Roman" w:hAnsi="Times New Roman"/>
-        <w:u w:val="single"/>
-        <w:lang w:val="en-GB"/>
-      </w:rPr>
-      <w:instrText xml:space="preserve"> DOCPROPERTY "SADA_Title"  \* MERGEFORMAT </w:instrText>
-    </w:r>
-    <w:r>
-      <w:rPr>
-        <w:rFonts w:ascii="Times New Roman" w:hAnsi="Times New Roman"/>
-        <w:u w:val="single"/>
-      </w:rPr>
-      <w:fldChar w:fldCharType="separate"/>
-    </w:r>
-    <w:r>
-      <w:rPr>
-        <w:rFonts w:ascii="Times New Roman" w:hAnsi="Times New Roman"/>
-        <w:u w:val="single"/>
-        <w:lang w:val="en-GB"/>
-      </w:rPr>
-      <w:t>Test Specification</w:t>
-    </w:r>
-    <w:r>
-      <w:rPr>
-        <w:rFonts w:ascii="Times New Roman" w:hAnsi="Times New Roman"/>
-        <w:u w:val="single"/>
-      </w:rPr>
-      <w:fldChar w:fldCharType="end"/>
-    </w:r>
-    <w:r>
-      <w:rPr>
-        <w:rFonts w:ascii="Times New Roman" w:hAnsi="Times New Roman"/>
-        <w:u w:val="single"/>
-        <w:lang w:val="en-GB"/>
-      </w:rPr>
-      <w:t xml:space="preserve"> V </w:t>
-    </w:r>
-    <w:r>
-      <w:rPr>
-        <w:rFonts w:ascii="Times New Roman" w:hAnsi="Times New Roman"/>
-        <w:u w:val="single"/>
-      </w:rPr>
-      <w:fldChar w:fldCharType="begin"/>
-    </w:r>
-    <w:r>
-      <w:rPr>
-        <w:rFonts w:ascii="Times New Roman" w:hAnsi="Times New Roman"/>
-        <w:u w:val="single"/>
-        <w:lang w:val="en-GB"/>
-      </w:rPr>
-      <w:instrText xml:space="preserve"> DOCPROPERTY "Version"  \* MERGEFORMAT </w:instrText>
-    </w:r>
-    <w:r>
-      <w:rPr>
-        <w:rFonts w:ascii="Times New Roman" w:hAnsi="Times New Roman"/>
-        <w:u w:val="single"/>
-      </w:rPr>
-      <w:fldChar w:fldCharType="separate"/>
-    </w:r>
-    <w:r>
-      <w:rPr>
-        <w:rFonts w:ascii="Times New Roman" w:hAnsi="Times New Roman"/>
-        <w:u w:val="single"/>
-        <w:lang w:val="en-GB"/>
-      </w:rPr>
-      <w:t>0.1</w:t>
-    </w:r>
-    <w:r>
-      <w:rPr>
-        <w:rFonts w:ascii="Times New Roman" w:hAnsi="Times New Roman"/>
-        <w:u w:val="single"/>
-      </w:rPr>
-      <w:fldChar w:fldCharType="end"/>
-    </w:r>
-    <w:r>
-      <w:rPr>
-        <w:rFonts w:ascii="Times New Roman" w:hAnsi="Times New Roman"/>
-        <w:u w:val="single"/>
-        <w:lang w:val="en-GB"/>
-      </w:rPr>
-      <w:tab/>
-    </w:r>
-    <w:r>
-      <w:rPr>
-        <w:rStyle w:val="PageNumber"/>
-        <w:rFonts w:ascii="Times New Roman" w:hAnsi="Times New Roman"/>
-        <w:u w:val="single"/>
-      </w:rPr>
-      <w:fldChar w:fldCharType="begin"/>
-    </w:r>
-    <w:r>
-      <w:rPr>
-        <w:rStyle w:val="PageNumber"/>
+        <w:rStyle w:val="Nmerodepgina"/>
         <w:rFonts w:ascii="Times New Roman" w:hAnsi="Times New Roman"/>
         <w:u w:val="single"/>
         <w:lang w:val="en-GB"/>
@@ -5774,7 +5295,7 @@
     </w:r>
     <w:r>
       <w:rPr>
-        <w:rStyle w:val="PageNumber"/>
+        <w:rStyle w:val="Nmerodepgina"/>
         <w:rFonts w:ascii="Times New Roman" w:hAnsi="Times New Roman"/>
         <w:u w:val="single"/>
       </w:rPr>
@@ -5782,17 +5303,17 @@
     </w:r>
     <w:r>
       <w:rPr>
-        <w:rStyle w:val="PageNumber"/>
+        <w:rStyle w:val="Nmerodepgina"/>
         <w:rFonts w:ascii="Times New Roman" w:hAnsi="Times New Roman"/>
         <w:noProof/>
         <w:u w:val="single"/>
         <w:lang w:val="en-GB"/>
       </w:rPr>
-      <w:t>2</w:t>
+      <w:t>6</w:t>
     </w:r>
     <w:r>
       <w:rPr>
-        <w:rStyle w:val="PageNumber"/>
+        <w:rStyle w:val="Nmerodepgina"/>
         <w:rFonts w:ascii="Times New Roman" w:hAnsi="Times New Roman"/>
         <w:u w:val="single"/>
       </w:rPr>
@@ -5801,7 +5322,7 @@
   </w:p>
   <w:p>
     <w:pPr>
-      <w:pStyle w:val="Header"/>
+      <w:pStyle w:val="Cabealho"/>
       <w:rPr>
         <w:rFonts w:ascii="Times New Roman" w:hAnsi="Times New Roman"/>
         <w:lang w:val="en-GB"/>
@@ -5812,7 +5333,7 @@
 </file>
 
 <file path=word/header2.xml><?xml version="1.0" encoding="utf-8"?>
-<w:hdr xmlns:wpc="http://schemas.microsoft.com/office/word/2010/wordprocessingCanvas" xmlns:mc="http://schemas.openxmlformats.org/markup-compatibility/2006" xmlns:o="urn:schemas-microsoft-com:office:office" xmlns:r="http://schemas.openxmlformats.org/officeDocument/2006/relationships" xmlns:m="http://schemas.openxmlformats.org/officeDocument/2006/math" xmlns:v="urn:schemas-microsoft-com:vml" xmlns:wp14="http://schemas.microsoft.com/office/word/2010/wordprocessingDrawing" xmlns:wp="http://schemas.openxmlformats.org/drawingml/2006/wordprocessingDrawing" xmlns:w10="urn:schemas-microsoft-com:office:word" xmlns:w="http://schemas.openxmlformats.org/wordprocessingml/2006/main" xmlns:w14="http://schemas.microsoft.com/office/word/2010/wordml" xmlns:wpg="http://schemas.microsoft.com/office/word/2010/wordprocessingGroup" xmlns:wpi="http://schemas.microsoft.com/office/word/2010/wordprocessingInk" xmlns:wne="http://schemas.microsoft.com/office/word/2006/wordml" xmlns:wps="http://schemas.microsoft.com/office/word/2010/wordprocessingShape" mc:Ignorable="w14 wp14">
+<w:hdr xmlns:ve="http://schemas.openxmlformats.org/markup-compatibility/2006" xmlns:o="urn:schemas-microsoft-com:office:office" xmlns:r="http://schemas.openxmlformats.org/officeDocument/2006/relationships" xmlns:m="http://schemas.openxmlformats.org/officeDocument/2006/math" xmlns:v="urn:schemas-microsoft-com:vml" xmlns:wp="http://schemas.openxmlformats.org/drawingml/2006/wordprocessingDrawing" xmlns:w10="urn:schemas-microsoft-com:office:word" xmlns:w="http://schemas.openxmlformats.org/wordprocessingml/2006/main" xmlns:wne="http://schemas.microsoft.com/office/word/2006/wordml">
   <w:tbl>
     <w:tblPr>
       <w:tblW w:w="0" w:type="auto"/>
@@ -5822,7 +5343,7 @@
         <w:left w:w="70" w:type="dxa"/>
         <w:right w:w="70" w:type="dxa"/>
       </w:tblCellMar>
-      <w:tblLook w:val="0000" w:firstRow="0" w:lastRow="0" w:firstColumn="0" w:lastColumn="0" w:noHBand="0" w:noVBand="0"/>
+      <w:tblLook w:val="0000"/>
     </w:tblPr>
     <w:tblGrid>
       <w:gridCol w:w="1134"/>
@@ -5835,7 +5356,7 @@
         </w:tcPr>
         <w:p>
           <w:pPr>
-            <w:pStyle w:val="Header"/>
+            <w:pStyle w:val="Cabealho"/>
             <w:ind w:left="-70" w:right="-851"/>
           </w:pPr>
           <w:r>
@@ -5845,18 +5366,10 @@
               <w:lang w:val="pt-BR" w:eastAsia="pt-BR"/>
             </w:rPr>
             <w:drawing>
-              <wp:anchor distT="0" distB="0" distL="114300" distR="114300" simplePos="0" relativeHeight="251657728" behindDoc="1" locked="0" layoutInCell="0" allowOverlap="1">
-                <wp:simplePos x="0" y="0"/>
-                <wp:positionH relativeFrom="column">
-                  <wp:posOffset>-534670</wp:posOffset>
-                </wp:positionH>
-                <wp:positionV relativeFrom="paragraph">
-                  <wp:posOffset>-4445</wp:posOffset>
-                </wp:positionV>
-                <wp:extent cx="6953250" cy="742950"/>
-                <wp:effectExtent l="0" t="0" r="0" b="0"/>
-                <wp:wrapTopAndBottom/>
-                <wp:docPr id="1" name="Picture 1" descr="Logo_a4quer_ohneSchrift"/>
+              <wp:inline distT="0" distB="0" distL="0" distR="0">
+                <wp:extent cx="631190" cy="639445"/>
+                <wp:effectExtent l="19050" t="0" r="0" b="0"/>
+                <wp:docPr id="3" name="Imagem 2" descr="ufam-logo.jpg"/>
                 <wp:cNvGraphicFramePr>
                   <a:graphicFrameLocks xmlns:a="http://schemas.openxmlformats.org/drawingml/2006/main" noChangeAspect="1"/>
                 </wp:cNvGraphicFramePr>
@@ -5864,85 +5377,29 @@
                   <a:graphicData uri="http://schemas.openxmlformats.org/drawingml/2006/picture">
                     <pic:pic xmlns:pic="http://schemas.openxmlformats.org/drawingml/2006/picture">
                       <pic:nvPicPr>
-                        <pic:cNvPr id="0" name="Picture 1" descr="Logo_a4quer_ohneSchrift"/>
-                        <pic:cNvPicPr>
-                          <a:picLocks noChangeAspect="1" noChangeArrowheads="1"/>
-                        </pic:cNvPicPr>
+                        <pic:cNvPr id="0" name="ufam-logo.jpg"/>
+                        <pic:cNvPicPr/>
                       </pic:nvPicPr>
                       <pic:blipFill>
-                        <a:blip r:embed="rId1">
-                          <a:extLst>
-                            <a:ext uri="{28A0092B-C50C-407E-A947-70E740481C1C}">
-                              <a14:useLocalDpi xmlns:a14="http://schemas.microsoft.com/office/drawing/2010/main" val="0"/>
-                            </a:ext>
-                          </a:extLst>
-                        </a:blip>
-                        <a:srcRect/>
+                        <a:blip r:embed="rId1"/>
                         <a:stretch>
                           <a:fillRect/>
                         </a:stretch>
                       </pic:blipFill>
-                      <pic:spPr bwMode="auto">
+                      <pic:spPr>
                         <a:xfrm>
                           <a:off x="0" y="0"/>
-                          <a:ext cx="6953250" cy="742950"/>
+                          <a:ext cx="631190" cy="639445"/>
                         </a:xfrm>
                         <a:prstGeom prst="rect">
                           <a:avLst/>
                         </a:prstGeom>
-                        <a:noFill/>
-                        <a:ln>
-                          <a:noFill/>
-                        </a:ln>
                       </pic:spPr>
                     </pic:pic>
                   </a:graphicData>
                 </a:graphic>
-                <wp14:sizeRelH relativeFrom="page">
-                  <wp14:pctWidth>0</wp14:pctWidth>
-                </wp14:sizeRelH>
-                <wp14:sizeRelV relativeFrom="page">
-                  <wp14:pctHeight>0</wp14:pctHeight>
-                </wp14:sizeRelV>
-              </wp:anchor>
+              </wp:inline>
             </w:drawing>
-          </w:r>
-          <w:r>
-            <w:rPr>
-              <w:noProof/>
-              <w:sz w:val="20"/>
-            </w:rPr>
-            <w:t xml:space="preserve">   </w:t>
-          </w:r>
-          <w:r>
-            <w:rPr>
-              <w:noProof/>
-            </w:rPr>
-            <w:object w:dxaOrig="3165" w:dyaOrig="3045">
-              <v:shapetype id="_x0000_t75" coordsize="21600,21600" o:spt="75" o:preferrelative="t" path="m@4@5l@4@11@9@11@9@5xe" filled="f" stroked="f">
-                <v:stroke joinstyle="miter"/>
-                <v:formulas>
-                  <v:f eqn="if lineDrawn pixelLineWidth 0"/>
-                  <v:f eqn="sum @0 1 0"/>
-                  <v:f eqn="sum 0 0 @1"/>
-                  <v:f eqn="prod @2 1 2"/>
-                  <v:f eqn="prod @3 21600 pixelWidth"/>
-                  <v:f eqn="prod @3 21600 pixelHeight"/>
-                  <v:f eqn="sum @0 0 1"/>
-                  <v:f eqn="prod @6 1 2"/>
-                  <v:f eqn="prod @7 21600 pixelWidth"/>
-                  <v:f eqn="sum @8 21600 0"/>
-                  <v:f eqn="prod @7 21600 pixelHeight"/>
-                  <v:f eqn="sum @10 21600 0"/>
-                </v:formulas>
-                <v:path o:extrusionok="f" gradientshapeok="t" o:connecttype="rect"/>
-                <o:lock v:ext="edit" aspectratio="t"/>
-              </v:shapetype>
-              <v:shape id="_x0000_i1025" type="#_x0000_t75" style="width:48pt;height:46.5pt" o:ole="" fillcolor="window">
-                <v:imagedata r:id="rId2" o:title=""/>
-              </v:shape>
-              <o:OLEObject Type="Embed" ProgID="CorelPhotoPaint.Image.8" ShapeID="_x0000_i1025" DrawAspect="Content" ObjectID="_1546957739" r:id="rId3"/>
-            </w:object>
           </w:r>
         </w:p>
       </w:tc>
@@ -5952,103 +5409,130 @@
         </w:tcPr>
         <w:p>
           <w:pPr>
-            <w:pStyle w:val="Header"/>
-            <w:spacing w:before="20"/>
-            <w:ind w:right="-851"/>
-            <w:jc w:val="center"/>
-            <w:rPr>
-              <w:b/>
-              <w:lang w:val="en-GB"/>
-            </w:rPr>
-          </w:pPr>
-          <w:smartTag w:uri="urn:schemas-microsoft-com:office:smarttags" w:element="place">
-            <w:smartTag w:uri="urn:schemas-microsoft-com:office:smarttags" w:element="PlaceType">
-              <w:r>
-                <w:rPr>
-                  <w:b/>
-                  <w:lang w:val="en-GB"/>
-                </w:rPr>
-                <w:t>University</w:t>
-              </w:r>
-            </w:smartTag>
-            <w:r>
-              <w:rPr>
-                <w:b/>
-                <w:lang w:val="en-GB"/>
-              </w:rPr>
-              <w:t xml:space="preserve"> of </w:t>
-            </w:r>
-            <w:smartTag w:uri="urn:schemas-microsoft-com:office:smarttags" w:element="PlaceName">
-              <w:r>
-                <w:rPr>
-                  <w:b/>
-                  <w:lang w:val="en-GB"/>
-                </w:rPr>
-                <w:t>Stuttgart</w:t>
-              </w:r>
-            </w:smartTag>
-          </w:smartTag>
-        </w:p>
-        <w:p>
-          <w:pPr>
-            <w:pStyle w:val="Header"/>
+            <w:pStyle w:val="Cabealho"/>
             <w:spacing w:before="20"/>
             <w:jc w:val="center"/>
             <w:rPr>
               <w:sz w:val="28"/>
-              <w:lang w:val="en-GB"/>
+              <w:lang w:val="pt-BR"/>
             </w:rPr>
           </w:pPr>
-          <w:smartTag w:uri="urn:schemas-microsoft-com:office:smarttags" w:element="place">
-            <w:smartTag w:uri="urn:schemas-microsoft-com:office:smarttags" w:element="PlaceType">
-              <w:r>
-                <w:rPr>
-                  <w:b/>
-                  <w:lang w:val="en-GB"/>
-                </w:rPr>
-                <w:t>Institute</w:t>
-              </w:r>
-            </w:smartTag>
-            <w:r>
-              <w:rPr>
-                <w:b/>
-                <w:lang w:val="en-GB"/>
-              </w:rPr>
-              <w:t xml:space="preserve"> of </w:t>
-            </w:r>
-            <w:smartTag w:uri="urn:schemas-microsoft-com:office:smarttags" w:element="PlaceName">
-              <w:r>
-                <w:rPr>
-                  <w:b/>
-                  <w:lang w:val="en-GB"/>
-                </w:rPr>
-                <w:t>Industrial</w:t>
-              </w:r>
-            </w:smartTag>
-          </w:smartTag>
           <w:r>
             <w:rPr>
-              <w:b/>
-              <w:lang w:val="en-GB"/>
+              <w:noProof/>
+              <w:sz w:val="28"/>
+              <w:lang w:val="pt-BR" w:eastAsia="pt-BR"/>
             </w:rPr>
-            <w:t xml:space="preserve"> Automation and Software Engineering</w:t>
+            <w:drawing>
+              <wp:anchor distT="0" distB="0" distL="114300" distR="114300" simplePos="0" relativeHeight="251658240" behindDoc="1" locked="0" layoutInCell="1" allowOverlap="1">
+                <wp:simplePos x="0" y="0"/>
+                <wp:positionH relativeFrom="column">
+                  <wp:posOffset>4857115</wp:posOffset>
+                </wp:positionH>
+                <wp:positionV relativeFrom="paragraph">
+                  <wp:posOffset>0</wp:posOffset>
+                </wp:positionV>
+                <wp:extent cx="1307306" cy="581025"/>
+                <wp:effectExtent l="19050" t="0" r="7144" b="0"/>
+                <wp:wrapNone/>
+                <wp:docPr id="11" name="Imagem 3" descr="C:\Users\André Ricardo\Downloads\ceteli.jpg"/>
+                <wp:cNvGraphicFramePr>
+                  <a:graphicFrameLocks xmlns:a="http://schemas.openxmlformats.org/drawingml/2006/main" noChangeAspect="1"/>
+                </wp:cNvGraphicFramePr>
+                <a:graphic xmlns:a="http://schemas.openxmlformats.org/drawingml/2006/main">
+                  <a:graphicData uri="http://schemas.openxmlformats.org/drawingml/2006/picture">
+                    <pic:pic xmlns:pic="http://schemas.openxmlformats.org/drawingml/2006/picture">
+                      <pic:nvPicPr>
+                        <pic:cNvPr id="0" name="Picture 3" descr="C:\Users\André Ricardo\Downloads\ceteli.jpg"/>
+                        <pic:cNvPicPr>
+                          <a:picLocks noChangeAspect="1" noChangeArrowheads="1"/>
+                        </pic:cNvPicPr>
+                      </pic:nvPicPr>
+                      <pic:blipFill>
+                        <a:blip r:embed="rId2"/>
+                        <a:srcRect/>
+                        <a:stretch>
+                          <a:fillRect/>
+                        </a:stretch>
+                      </pic:blipFill>
+                      <pic:spPr bwMode="auto">
+                        <a:xfrm>
+                          <a:off x="0" y="0"/>
+                          <a:ext cx="1307306" cy="581025"/>
+                        </a:xfrm>
+                        <a:prstGeom prst="rect">
+                          <a:avLst/>
+                        </a:prstGeom>
+                        <a:noFill/>
+                        <a:ln w="9525">
+                          <a:noFill/>
+                          <a:miter lim="800000"/>
+                          <a:headEnd/>
+                          <a:tailEnd/>
+                        </a:ln>
+                      </pic:spPr>
+                    </pic:pic>
+                  </a:graphicData>
+                </a:graphic>
+              </wp:anchor>
+            </w:drawing>
+          </w:r>
+          <w:r>
+            <w:rPr>
+              <w:sz w:val="28"/>
+              <w:lang w:val="pt-BR"/>
+            </w:rPr>
+            <w:t>Universidade Federal do Amazonas</w:t>
           </w:r>
         </w:p>
         <w:p>
           <w:pPr>
-            <w:pStyle w:val="Header"/>
+            <w:pStyle w:val="Cabealho"/>
             <w:spacing w:before="20"/>
-            <w:ind w:right="-851"/>
             <w:jc w:val="center"/>
             <w:rPr>
-              <w:sz w:val="22"/>
+              <w:sz w:val="28"/>
+              <w:lang w:val="pt-BR"/>
             </w:rPr>
           </w:pPr>
           <w:r>
             <w:rPr>
+              <w:sz w:val="28"/>
+              <w:lang w:val="pt-BR"/>
+            </w:rPr>
+            <w:t>Faculdade de Tecnol</w:t>
+          </w:r>
+          <w:r>
+            <w:rPr>
+              <w:sz w:val="28"/>
+              <w:lang w:val="pt-BR"/>
+            </w:rPr>
+            <w:t>ogi</w:t>
+          </w:r>
+          <w:r>
+            <w:rPr>
+              <w:sz w:val="28"/>
+              <w:lang w:val="pt-BR"/>
+            </w:rPr>
+            <w:t xml:space="preserve">a  </w:t>
+          </w:r>
+        </w:p>
+        <w:p>
+          <w:pPr>
+            <w:pStyle w:val="Cabealho"/>
+            <w:spacing w:before="20"/>
+            <w:jc w:val="center"/>
+            <w:rPr>
               <w:sz w:val="22"/>
+              <w:lang w:val="pt-BR"/>
             </w:rPr>
-            <w:t>Prof. Dr.-Ing. Dr. h. c. P. Göhner</w:t>
+          </w:pPr>
+          <w:r>
+            <w:rPr>
+              <w:sz w:val="28"/>
+              <w:lang w:val="pt-BR"/>
+            </w:rPr>
+            <w:t>Programa de Pós-Graduação em Engenharia Elétrica</w:t>
           </w:r>
         </w:p>
       </w:tc>
@@ -6056,80 +5540,108 @@
   </w:tbl>
   <w:p>
     <w:pPr>
-      <w:pStyle w:val="Header"/>
-      <w:ind w:right="-851" w:hanging="567"/>
-    </w:pPr>
-  </w:p>
-  <w:p>
-    <w:pPr>
-      <w:pStyle w:val="Header"/>
+      <w:pStyle w:val="Cabealho"/>
+      <w:tabs>
+        <w:tab w:val="clear" w:pos="9072"/>
+        <w:tab w:val="right" w:pos="9356"/>
+      </w:tabs>
+      <w:ind w:hanging="567"/>
+      <w:jc w:val="right"/>
       <w:rPr>
-        <w:sz w:val="18"/>
+        <w:lang w:val="pt-BR"/>
       </w:rPr>
     </w:pPr>
   </w:p>
   <w:p>
     <w:pPr>
-      <w:pStyle w:val="Header"/>
+      <w:pStyle w:val="Cabealho"/>
       <w:rPr>
         <w:sz w:val="18"/>
+        <w:lang w:val="pt-BR"/>
       </w:rPr>
     </w:pPr>
   </w:p>
   <w:p>
     <w:pPr>
-      <w:pStyle w:val="Header"/>
+      <w:pStyle w:val="Cabealho"/>
       <w:rPr>
         <w:sz w:val="18"/>
+        <w:lang w:val="pt-BR"/>
       </w:rPr>
     </w:pPr>
   </w:p>
   <w:p>
     <w:pPr>
-      <w:pStyle w:val="Header"/>
+      <w:pStyle w:val="Cabealho"/>
       <w:rPr>
         <w:sz w:val="18"/>
+        <w:lang w:val="pt-BR"/>
       </w:rPr>
     </w:pPr>
   </w:p>
   <w:p>
     <w:pPr>
-      <w:pStyle w:val="Header"/>
-    </w:pPr>
-  </w:p>
-  <w:p>
-    <w:pPr>
-      <w:pStyle w:val="Header"/>
+      <w:pStyle w:val="Cabealho"/>
       <w:rPr>
-        <w:sz w:val="20"/>
+        <w:sz w:val="18"/>
+        <w:lang w:val="pt-BR"/>
       </w:rPr>
     </w:pPr>
   </w:p>
   <w:p>
     <w:pPr>
-      <w:pStyle w:val="Header"/>
+      <w:pStyle w:val="Cabealho"/>
+      <w:rPr>
+        <w:lang w:val="pt-BR"/>
+      </w:rPr>
     </w:pPr>
   </w:p>
   <w:p>
     <w:pPr>
-      <w:pStyle w:val="Header"/>
+      <w:pStyle w:val="Cabealho"/>
+      <w:rPr>
+        <w:sz w:val="20"/>
+        <w:lang w:val="pt-BR"/>
+      </w:rPr>
     </w:pPr>
   </w:p>
   <w:p>
     <w:pPr>
-      <w:pStyle w:val="Header"/>
+      <w:pStyle w:val="Cabealho"/>
+      <w:rPr>
+        <w:lang w:val="pt-BR"/>
+      </w:rPr>
     </w:pPr>
   </w:p>
   <w:p>
     <w:pPr>
-      <w:pStyle w:val="Header"/>
+      <w:pStyle w:val="Cabealho"/>
+      <w:rPr>
+        <w:lang w:val="pt-BR"/>
+      </w:rPr>
+    </w:pPr>
+  </w:p>
+  <w:p>
+    <w:pPr>
+      <w:pStyle w:val="Cabealho"/>
+      <w:rPr>
+        <w:lang w:val="pt-BR"/>
+      </w:rPr>
+    </w:pPr>
+  </w:p>
+  <w:p>
+    <w:pPr>
+      <w:pStyle w:val="Cabealho"/>
+      <w:rPr>
+        <w:lang w:val="pt-BR"/>
+      </w:rPr>
     </w:pPr>
   </w:p>
 </w:hdr>
 </file>
 
 <file path=word/numbering.xml><?xml version="1.0" encoding="utf-8"?>
-<w:numbering xmlns:wpc="http://schemas.microsoft.com/office/word/2010/wordprocessingCanvas" xmlns:mc="http://schemas.openxmlformats.org/markup-compatibility/2006" xmlns:o="urn:schemas-microsoft-com:office:office" xmlns:r="http://schemas.openxmlformats.org/officeDocument/2006/relationships" xmlns:m="http://schemas.openxmlformats.org/officeDocument/2006/math" xmlns:v="urn:schemas-microsoft-com:vml" xmlns:wp14="http://schemas.microsoft.com/office/word/2010/wordprocessingDrawing" xmlns:wp="http://schemas.openxmlformats.org/drawingml/2006/wordprocessingDrawing" xmlns:w10="urn:schemas-microsoft-com:office:word" xmlns:w="http://schemas.openxmlformats.org/wordprocessingml/2006/main" xmlns:w14="http://schemas.microsoft.com/office/word/2010/wordml" xmlns:wpg="http://schemas.microsoft.com/office/word/2010/wordprocessingGroup" xmlns:wpi="http://schemas.microsoft.com/office/word/2010/wordprocessingInk" xmlns:wne="http://schemas.microsoft.com/office/word/2006/wordml" xmlns:wps="http://schemas.microsoft.com/office/word/2010/wordprocessingShape" mc:Ignorable="w14 wp14">
+<w:numbering xmlns:ve="http://schemas.openxmlformats.org/markup-compatibility/2006" xmlns:o="urn:schemas-microsoft-com:office:office" xmlns:r="http://schemas.openxmlformats.org/officeDocument/2006/relationships" xmlns:m="http://schemas.openxmlformats.org/officeDocument/2006/math" xmlns:v="urn:schemas-microsoft-com:vml" xmlns:wp="http://schemas.openxmlformats.org/drawingml/2006/wordprocessingDrawing" xmlns:w10="urn:schemas-microsoft-com:office:word" xmlns:w="http://schemas.openxmlformats.org/wordprocessingml/2006/main" xmlns:wne="http://schemas.microsoft.com/office/word/2006/wordml">
   <w:abstractNum w:abstractNumId="0">
     <w:nsid w:val="FFFFFF7C"/>
     <w:multiLevelType w:val="singleLevel"/>
@@ -6137,7 +5649,7 @@
     <w:lvl w:ilvl="0">
       <w:start w:val="1"/>
       <w:numFmt w:val="decimal"/>
-      <w:pStyle w:val="ListNumber5"/>
+      <w:pStyle w:val="Numerada5"/>
       <w:lvlText w:val="%1."/>
       <w:lvlJc w:val="left"/>
       <w:pPr>
@@ -6155,7 +5667,7 @@
     <w:lvl w:ilvl="0">
       <w:start w:val="1"/>
       <w:numFmt w:val="decimal"/>
-      <w:pStyle w:val="ListNumber4"/>
+      <w:pStyle w:val="Numerada4"/>
       <w:lvlText w:val="%1."/>
       <w:lvlJc w:val="left"/>
       <w:pPr>
@@ -6173,7 +5685,7 @@
     <w:lvl w:ilvl="0">
       <w:start w:val="1"/>
       <w:numFmt w:val="decimal"/>
-      <w:pStyle w:val="ListNumber3"/>
+      <w:pStyle w:val="Numerada3"/>
       <w:lvlText w:val="%1."/>
       <w:lvlJc w:val="left"/>
       <w:pPr>
@@ -6191,7 +5703,7 @@
     <w:lvl w:ilvl="0">
       <w:start w:val="1"/>
       <w:numFmt w:val="decimal"/>
-      <w:pStyle w:val="ListNumber2"/>
+      <w:pStyle w:val="Numerada2"/>
       <w:lvlText w:val="%1."/>
       <w:lvlJc w:val="left"/>
       <w:pPr>
@@ -6209,7 +5721,7 @@
     <w:lvl w:ilvl="0">
       <w:start w:val="1"/>
       <w:numFmt w:val="bullet"/>
-      <w:pStyle w:val="ListBullet5"/>
+      <w:pStyle w:val="Commarcadores5"/>
       <w:lvlText w:val=""/>
       <w:lvlJc w:val="left"/>
       <w:pPr>
@@ -6230,7 +5742,7 @@
     <w:lvl w:ilvl="0">
       <w:start w:val="1"/>
       <w:numFmt w:val="bullet"/>
-      <w:pStyle w:val="ListBullet4"/>
+      <w:pStyle w:val="Commarcadores4"/>
       <w:lvlText w:val=""/>
       <w:lvlJc w:val="left"/>
       <w:pPr>
@@ -6251,7 +5763,7 @@
     <w:lvl w:ilvl="0">
       <w:start w:val="1"/>
       <w:numFmt w:val="bullet"/>
-      <w:pStyle w:val="ListBullet3"/>
+      <w:pStyle w:val="Commarcadores3"/>
       <w:lvlText w:val=""/>
       <w:lvlJc w:val="left"/>
       <w:pPr>
@@ -6272,7 +5784,7 @@
     <w:lvl w:ilvl="0">
       <w:start w:val="1"/>
       <w:numFmt w:val="bullet"/>
-      <w:pStyle w:val="ListBullet2"/>
+      <w:pStyle w:val="Commarcadores2"/>
       <w:lvlText w:val=""/>
       <w:lvlJc w:val="left"/>
       <w:pPr>
@@ -6293,7 +5805,7 @@
     <w:lvl w:ilvl="0">
       <w:start w:val="1"/>
       <w:numFmt w:val="decimal"/>
-      <w:pStyle w:val="ListNumber"/>
+      <w:pStyle w:val="Numerada"/>
       <w:lvlText w:val="%1."/>
       <w:lvlJc w:val="left"/>
       <w:pPr>
@@ -6311,7 +5823,7 @@
     <w:lvl w:ilvl="0">
       <w:start w:val="1"/>
       <w:numFmt w:val="bullet"/>
-      <w:pStyle w:val="ListBullet"/>
+      <w:pStyle w:val="Commarcadores"/>
       <w:lvlText w:val=""/>
       <w:lvlJc w:val="left"/>
       <w:pPr>
@@ -6331,7 +5843,7 @@
     <w:tmpl w:val="FFFFFFFF"/>
     <w:lvl w:ilvl="0">
       <w:numFmt w:val="decimal"/>
-      <w:pStyle w:val="Heading1"/>
+      <w:pStyle w:val="Ttulo1"/>
       <w:lvlText w:val="%1"/>
       <w:legacy w:legacy="1" w:legacySpace="144" w:legacyIndent="0"/>
       <w:lvlJc w:val="left"/>
@@ -6339,7 +5851,7 @@
     <w:lvl w:ilvl="1">
       <w:start w:val="1"/>
       <w:numFmt w:val="decimal"/>
-      <w:pStyle w:val="Heading2"/>
+      <w:pStyle w:val="Ttulo2"/>
       <w:lvlText w:val="%1.%2"/>
       <w:legacy w:legacy="1" w:legacySpace="144" w:legacyIndent="0"/>
       <w:lvlJc w:val="left"/>
@@ -6347,7 +5859,7 @@
     <w:lvl w:ilvl="2">
       <w:start w:val="1"/>
       <w:numFmt w:val="decimal"/>
-      <w:pStyle w:val="Heading3"/>
+      <w:pStyle w:val="Ttulo3"/>
       <w:lvlText w:val="%1.%2.%3"/>
       <w:legacy w:legacy="1" w:legacySpace="144" w:legacyIndent="0"/>
       <w:lvlJc w:val="left"/>
@@ -6355,7 +5867,7 @@
     <w:lvl w:ilvl="3">
       <w:start w:val="1"/>
       <w:numFmt w:val="decimal"/>
-      <w:pStyle w:val="Heading4"/>
+      <w:pStyle w:val="Ttulo4"/>
       <w:lvlText w:val="%1.%2.%3.%4"/>
       <w:legacy w:legacy="1" w:legacySpace="144" w:legacyIndent="0"/>
       <w:lvlJc w:val="left"/>
@@ -6363,7 +5875,7 @@
     <w:lvl w:ilvl="4">
       <w:start w:val="1"/>
       <w:numFmt w:val="decimal"/>
-      <w:pStyle w:val="Heading5"/>
+      <w:pStyle w:val="Ttulo5"/>
       <w:lvlText w:val="%1.%2.%3.%4.%5"/>
       <w:legacy w:legacy="1" w:legacySpace="144" w:legacyIndent="0"/>
       <w:lvlJc w:val="left"/>
@@ -6371,7 +5883,7 @@
     <w:lvl w:ilvl="5">
       <w:start w:val="1"/>
       <w:numFmt w:val="decimal"/>
-      <w:pStyle w:val="Heading6"/>
+      <w:pStyle w:val="Ttulo6"/>
       <w:lvlText w:val="%1.%2.%3.%4.%5.%6"/>
       <w:legacy w:legacy="1" w:legacySpace="144" w:legacyIndent="0"/>
       <w:lvlJc w:val="left"/>
@@ -6379,7 +5891,7 @@
     <w:lvl w:ilvl="6">
       <w:start w:val="1"/>
       <w:numFmt w:val="decimal"/>
-      <w:pStyle w:val="Heading7"/>
+      <w:pStyle w:val="Ttulo7"/>
       <w:lvlText w:val="%1.%2.%3.%4.%5.%6.%7"/>
       <w:legacy w:legacy="1" w:legacySpace="144" w:legacyIndent="0"/>
       <w:lvlJc w:val="left"/>
@@ -6387,7 +5899,7 @@
     <w:lvl w:ilvl="7">
       <w:start w:val="1"/>
       <w:numFmt w:val="decimal"/>
-      <w:pStyle w:val="Heading8"/>
+      <w:pStyle w:val="Ttulo8"/>
       <w:lvlText w:val="%1.%2.%3.%4.%5.%6.%7.%8"/>
       <w:legacy w:legacy="1" w:legacySpace="144" w:legacyIndent="0"/>
       <w:lvlJc w:val="left"/>
@@ -6395,7 +5907,7 @@
     <w:lvl w:ilvl="8">
       <w:start w:val="1"/>
       <w:numFmt w:val="decimal"/>
-      <w:pStyle w:val="Heading9"/>
+      <w:pStyle w:val="Ttulo9"/>
       <w:lvlText w:val="%1.%2.%3.%4.%5.%6.%7.%8.%9"/>
       <w:legacy w:legacy="1" w:legacySpace="144" w:legacyIndent="0"/>
       <w:lvlJc w:val="left"/>
@@ -6879,7 +6391,7 @@
 </file>
 
 <file path=word/styles.xml><?xml version="1.0" encoding="utf-8"?>
-<w:styles xmlns:mc="http://schemas.openxmlformats.org/markup-compatibility/2006" xmlns:r="http://schemas.openxmlformats.org/officeDocument/2006/relationships" xmlns:w="http://schemas.openxmlformats.org/wordprocessingml/2006/main" xmlns:w14="http://schemas.microsoft.com/office/word/2010/wordml" mc:Ignorable="w14">
+<w:styles xmlns:r="http://schemas.openxmlformats.org/officeDocument/2006/relationships" xmlns:w="http://schemas.openxmlformats.org/wordprocessingml/2006/main">
   <w:docDefaults>
     <w:rPrDefault>
       <w:rPr>
@@ -7040,11 +6552,12 @@
       <w:lang w:eastAsia="de-DE"/>
     </w:rPr>
   </w:style>
-  <w:style w:type="paragraph" w:styleId="Heading1">
+  <w:style w:type="paragraph" w:styleId="Ttulo1">
     <w:name w:val="heading 1"/>
     <w:basedOn w:val="Normal"/>
     <w:next w:val="Normal"/>
     <w:qFormat/>
+    <w:rsid w:val="007B2E72"/>
     <w:pPr>
       <w:keepNext/>
       <w:keepLines/>
@@ -7059,11 +6572,12 @@
       <w:sz w:val="32"/>
     </w:rPr>
   </w:style>
-  <w:style w:type="paragraph" w:styleId="Heading2">
+  <w:style w:type="paragraph" w:styleId="Ttulo2">
     <w:name w:val="heading 2"/>
     <w:basedOn w:val="Normal"/>
     <w:next w:val="Normal"/>
     <w:qFormat/>
+    <w:rsid w:val="007B2E72"/>
     <w:pPr>
       <w:keepNext/>
       <w:numPr>
@@ -7078,11 +6592,12 @@
       <w:sz w:val="28"/>
     </w:rPr>
   </w:style>
-  <w:style w:type="paragraph" w:styleId="Heading3">
+  <w:style w:type="paragraph" w:styleId="Ttulo3">
     <w:name w:val="heading 3"/>
     <w:basedOn w:val="Normal"/>
     <w:next w:val="Normal"/>
     <w:qFormat/>
+    <w:rsid w:val="007B2E72"/>
     <w:pPr>
       <w:keepNext/>
       <w:numPr>
@@ -7096,11 +6611,12 @@
       <w:b/>
     </w:rPr>
   </w:style>
-  <w:style w:type="paragraph" w:styleId="Heading4">
+  <w:style w:type="paragraph" w:styleId="Ttulo4">
     <w:name w:val="heading 4"/>
     <w:basedOn w:val="Normal"/>
     <w:next w:val="Normal"/>
     <w:qFormat/>
+    <w:rsid w:val="007B2E72"/>
     <w:pPr>
       <w:keepNext/>
       <w:numPr>
@@ -7116,11 +6632,12 @@
       <w:i/>
     </w:rPr>
   </w:style>
-  <w:style w:type="paragraph" w:styleId="Heading5">
+  <w:style w:type="paragraph" w:styleId="Ttulo5">
     <w:name w:val="heading 5"/>
     <w:basedOn w:val="Normal"/>
     <w:next w:val="Normal"/>
     <w:qFormat/>
+    <w:rsid w:val="007B2E72"/>
     <w:pPr>
       <w:numPr>
         <w:ilvl w:val="4"/>
@@ -7134,11 +6651,12 @@
       <w:sz w:val="22"/>
     </w:rPr>
   </w:style>
-  <w:style w:type="paragraph" w:styleId="Heading6">
+  <w:style w:type="paragraph" w:styleId="Ttulo6">
     <w:name w:val="heading 6"/>
     <w:basedOn w:val="Normal"/>
     <w:next w:val="Normal"/>
     <w:qFormat/>
+    <w:rsid w:val="007B2E72"/>
     <w:pPr>
       <w:numPr>
         <w:ilvl w:val="5"/>
@@ -7153,11 +6671,12 @@
       <w:sz w:val="22"/>
     </w:rPr>
   </w:style>
-  <w:style w:type="paragraph" w:styleId="Heading7">
+  <w:style w:type="paragraph" w:styleId="Ttulo7">
     <w:name w:val="heading 7"/>
     <w:basedOn w:val="Normal"/>
     <w:next w:val="Normal"/>
     <w:qFormat/>
+    <w:rsid w:val="007B2E72"/>
     <w:pPr>
       <w:numPr>
         <w:ilvl w:val="6"/>
@@ -7170,11 +6689,12 @@
       <w:rFonts w:ascii="Arial" w:hAnsi="Arial"/>
     </w:rPr>
   </w:style>
-  <w:style w:type="paragraph" w:styleId="Heading8">
+  <w:style w:type="paragraph" w:styleId="Ttulo8">
     <w:name w:val="heading 8"/>
     <w:basedOn w:val="Normal"/>
     <w:next w:val="Normal"/>
     <w:qFormat/>
+    <w:rsid w:val="007B2E72"/>
     <w:pPr>
       <w:numPr>
         <w:ilvl w:val="7"/>
@@ -7188,11 +6708,12 @@
       <w:i/>
     </w:rPr>
   </w:style>
-  <w:style w:type="paragraph" w:styleId="Heading9">
+  <w:style w:type="paragraph" w:styleId="Ttulo9">
     <w:name w:val="heading 9"/>
     <w:basedOn w:val="Normal"/>
     <w:next w:val="Normal"/>
     <w:qFormat/>
+    <w:rsid w:val="007B2E72"/>
     <w:pPr>
       <w:numPr>
         <w:ilvl w:val="8"/>
@@ -7207,17 +6728,18 @@
       <w:sz w:val="18"/>
     </w:rPr>
   </w:style>
-  <w:style w:type="character" w:default="1" w:styleId="DefaultParagraphFont">
+  <w:style w:type="character" w:default="1" w:styleId="Fontepargpadro">
     <w:name w:val="Default Paragraph Font"/>
     <w:uiPriority w:val="1"/>
     <w:semiHidden/>
     <w:unhideWhenUsed/>
   </w:style>
-  <w:style w:type="table" w:default="1" w:styleId="TableNormal">
+  <w:style w:type="table" w:default="1" w:styleId="Tabelanormal">
     <w:name w:val="Normal Table"/>
     <w:uiPriority w:val="99"/>
     <w:semiHidden/>
     <w:unhideWhenUsed/>
+    <w:qFormat/>
     <w:tblPr>
       <w:tblInd w:w="0" w:type="dxa"/>
       <w:tblCellMar>
@@ -7228,16 +6750,17 @@
       </w:tblCellMar>
     </w:tblPr>
   </w:style>
-  <w:style w:type="numbering" w:default="1" w:styleId="NoList">
+  <w:style w:type="numbering" w:default="1" w:styleId="Semlista">
     <w:name w:val="No List"/>
     <w:uiPriority w:val="99"/>
     <w:semiHidden/>
     <w:unhideWhenUsed/>
   </w:style>
-  <w:style w:type="paragraph" w:styleId="ListBullet">
+  <w:style w:type="paragraph" w:styleId="Commarcadores">
     <w:name w:val="List Bullet"/>
     <w:basedOn w:val="Normal"/>
     <w:autoRedefine/>
+    <w:rsid w:val="007B2E72"/>
     <w:pPr>
       <w:numPr>
         <w:numId w:val="1"/>
@@ -7247,10 +6770,11 @@
       <w:rFonts w:ascii="Arial" w:hAnsi="Arial"/>
     </w:rPr>
   </w:style>
-  <w:style w:type="paragraph" w:styleId="ListBullet2">
+  <w:style w:type="paragraph" w:styleId="Commarcadores2">
     <w:name w:val="List Bullet 2"/>
     <w:basedOn w:val="Normal"/>
     <w:autoRedefine/>
+    <w:rsid w:val="007B2E72"/>
     <w:pPr>
       <w:numPr>
         <w:numId w:val="2"/>
@@ -7260,10 +6784,11 @@
       <w:rFonts w:ascii="Arial" w:hAnsi="Arial"/>
     </w:rPr>
   </w:style>
-  <w:style w:type="paragraph" w:styleId="ListBullet3">
+  <w:style w:type="paragraph" w:styleId="Commarcadores3">
     <w:name w:val="List Bullet 3"/>
     <w:basedOn w:val="Normal"/>
     <w:autoRedefine/>
+    <w:rsid w:val="007B2E72"/>
     <w:pPr>
       <w:numPr>
         <w:numId w:val="3"/>
@@ -7273,10 +6798,11 @@
       <w:rFonts w:ascii="Arial" w:hAnsi="Arial"/>
     </w:rPr>
   </w:style>
-  <w:style w:type="paragraph" w:styleId="ListBullet4">
+  <w:style w:type="paragraph" w:styleId="Commarcadores4">
     <w:name w:val="List Bullet 4"/>
     <w:basedOn w:val="Normal"/>
     <w:autoRedefine/>
+    <w:rsid w:val="007B2E72"/>
     <w:pPr>
       <w:numPr>
         <w:numId w:val="4"/>
@@ -7286,10 +6812,11 @@
       <w:rFonts w:ascii="Arial" w:hAnsi="Arial"/>
     </w:rPr>
   </w:style>
-  <w:style w:type="paragraph" w:styleId="ListBullet5">
+  <w:style w:type="paragraph" w:styleId="Commarcadores5">
     <w:name w:val="List Bullet 5"/>
     <w:basedOn w:val="Normal"/>
     <w:autoRedefine/>
+    <w:rsid w:val="007B2E72"/>
     <w:pPr>
       <w:numPr>
         <w:numId w:val="5"/>
@@ -7299,9 +6826,10 @@
       <w:rFonts w:ascii="Arial" w:hAnsi="Arial"/>
     </w:rPr>
   </w:style>
-  <w:style w:type="paragraph" w:styleId="ListNumber">
+  <w:style w:type="paragraph" w:styleId="Numerada">
     <w:name w:val="List Number"/>
     <w:basedOn w:val="Normal"/>
+    <w:rsid w:val="007B2E72"/>
     <w:pPr>
       <w:numPr>
         <w:numId w:val="6"/>
@@ -7311,9 +6839,10 @@
       <w:rFonts w:ascii="Arial" w:hAnsi="Arial"/>
     </w:rPr>
   </w:style>
-  <w:style w:type="paragraph" w:styleId="ListNumber2">
+  <w:style w:type="paragraph" w:styleId="Numerada2">
     <w:name w:val="List Number 2"/>
     <w:basedOn w:val="Normal"/>
+    <w:rsid w:val="007B2E72"/>
     <w:pPr>
       <w:numPr>
         <w:numId w:val="7"/>
@@ -7323,9 +6852,10 @@
       <w:rFonts w:ascii="Arial" w:hAnsi="Arial"/>
     </w:rPr>
   </w:style>
-  <w:style w:type="paragraph" w:styleId="ListNumber3">
+  <w:style w:type="paragraph" w:styleId="Numerada3">
     <w:name w:val="List Number 3"/>
     <w:basedOn w:val="Normal"/>
+    <w:rsid w:val="007B2E72"/>
     <w:pPr>
       <w:numPr>
         <w:numId w:val="8"/>
@@ -7335,9 +6865,10 @@
       <w:rFonts w:ascii="Arial" w:hAnsi="Arial"/>
     </w:rPr>
   </w:style>
-  <w:style w:type="paragraph" w:styleId="ListNumber4">
+  <w:style w:type="paragraph" w:styleId="Numerada4">
     <w:name w:val="List Number 4"/>
     <w:basedOn w:val="Normal"/>
+    <w:rsid w:val="007B2E72"/>
     <w:pPr>
       <w:numPr>
         <w:numId w:val="9"/>
@@ -7347,9 +6878,10 @@
       <w:rFonts w:ascii="Arial" w:hAnsi="Arial"/>
     </w:rPr>
   </w:style>
-  <w:style w:type="paragraph" w:styleId="ListNumber5">
+  <w:style w:type="paragraph" w:styleId="Numerada5">
     <w:name w:val="List Number 5"/>
     <w:basedOn w:val="Normal"/>
+    <w:rsid w:val="007B2E72"/>
     <w:pPr>
       <w:numPr>
         <w:numId w:val="10"/>
@@ -7359,9 +6891,10 @@
       <w:rFonts w:ascii="Arial" w:hAnsi="Arial"/>
     </w:rPr>
   </w:style>
-  <w:style w:type="paragraph" w:styleId="Footer">
+  <w:style w:type="paragraph" w:styleId="Rodap">
     <w:name w:val="footer"/>
     <w:basedOn w:val="Normal"/>
+    <w:rsid w:val="007B2E72"/>
     <w:pPr>
       <w:tabs>
         <w:tab w:val="center" w:pos="4536"/>
@@ -7372,12 +6905,13 @@
       <w:rFonts w:ascii="Arial" w:hAnsi="Arial"/>
     </w:rPr>
   </w:style>
-  <w:style w:type="paragraph" w:styleId="TOC1">
+  <w:style w:type="paragraph" w:styleId="Sumrio1">
     <w:name w:val="toc 1"/>
     <w:basedOn w:val="Normal"/>
     <w:next w:val="Normal"/>
     <w:autoRedefine/>
     <w:uiPriority w:val="39"/>
+    <w:rsid w:val="007B2E72"/>
     <w:pPr>
       <w:tabs>
         <w:tab w:val="right" w:leader="dot" w:pos="9071"/>
@@ -7392,6 +6926,7 @@
   <w:style w:type="paragraph" w:customStyle="1" w:styleId="Hngend">
     <w:name w:val="Hängend"/>
     <w:basedOn w:val="Normal"/>
+    <w:rsid w:val="007B2E72"/>
     <w:pPr>
       <w:ind w:left="1134" w:hanging="1134"/>
     </w:pPr>
@@ -7399,11 +6934,12 @@
       <w:rFonts w:ascii="Arial" w:hAnsi="Arial"/>
     </w:rPr>
   </w:style>
-  <w:style w:type="paragraph" w:styleId="Caption">
+  <w:style w:type="paragraph" w:styleId="Legenda">
     <w:name w:val="caption"/>
     <w:basedOn w:val="Normal"/>
     <w:next w:val="Normal"/>
     <w:qFormat/>
+    <w:rsid w:val="007B2E72"/>
     <w:pPr>
       <w:spacing w:before="120" w:after="120"/>
     </w:pPr>
@@ -7412,16 +6948,18 @@
       <w:b/>
     </w:rPr>
   </w:style>
-  <w:style w:type="character" w:styleId="PageNumber">
+  <w:style w:type="character" w:styleId="Nmerodepgina">
     <w:name w:val="page number"/>
-    <w:basedOn w:val="DefaultParagraphFont"/>
+    <w:basedOn w:val="Fontepargpadro"/>
+    <w:rsid w:val="007B2E72"/>
     <w:rPr>
       <w:rFonts w:ascii="Arial" w:hAnsi="Arial"/>
     </w:rPr>
   </w:style>
-  <w:style w:type="paragraph" w:styleId="Header">
+  <w:style w:type="paragraph" w:styleId="Cabealho">
     <w:name w:val="header"/>
     <w:basedOn w:val="Normal"/>
+    <w:rsid w:val="007B2E72"/>
     <w:pPr>
       <w:tabs>
         <w:tab w:val="center" w:pos="4536"/>
@@ -7432,12 +6970,13 @@
       <w:rFonts w:ascii="Arial" w:hAnsi="Arial"/>
     </w:rPr>
   </w:style>
-  <w:style w:type="paragraph" w:styleId="TOC2">
+  <w:style w:type="paragraph" w:styleId="Sumrio2">
     <w:name w:val="toc 2"/>
     <w:basedOn w:val="Normal"/>
     <w:next w:val="Normal"/>
     <w:autoRedefine/>
     <w:semiHidden/>
+    <w:rsid w:val="007B2E72"/>
     <w:pPr>
       <w:tabs>
         <w:tab w:val="right" w:leader="dot" w:pos="9071"/>
@@ -7448,15 +6987,16 @@
       <w:smallCaps/>
     </w:rPr>
   </w:style>
-  <w:style w:type="paragraph" w:styleId="BodyText">
+  <w:style w:type="paragraph" w:styleId="Corpodetexto">
     <w:name w:val="Body Text"/>
     <w:basedOn w:val="Normal"/>
+    <w:rsid w:val="007B2E72"/>
     <w:rPr>
       <w:i/>
       <w:lang w:val="en-GB"/>
     </w:rPr>
   </w:style>
-  <w:style w:type="paragraph" w:styleId="DocumentMap">
+  <w:style w:type="paragraph" w:styleId="MapadoDocumento">
     <w:name w:val="Document Map"/>
     <w:basedOn w:val="Normal"/>
     <w:semiHidden/>
@@ -7468,9 +7008,9 @@
       <w:rFonts w:ascii="Tahoma" w:hAnsi="Tahoma" w:cs="Tahoma"/>
     </w:rPr>
   </w:style>
-  <w:style w:type="character" w:styleId="CommentReference">
+  <w:style w:type="character" w:styleId="Refdecomentrio">
     <w:name w:val="annotation reference"/>
-    <w:basedOn w:val="DefaultParagraphFont"/>
+    <w:basedOn w:val="Fontepargpadro"/>
     <w:uiPriority w:val="99"/>
     <w:semiHidden/>
     <w:unhideWhenUsed/>
@@ -7480,10 +7020,10 @@
       <w:szCs w:val="16"/>
     </w:rPr>
   </w:style>
-  <w:style w:type="paragraph" w:styleId="CommentText">
+  <w:style w:type="paragraph" w:styleId="Textodecomentrio">
     <w:name w:val="annotation text"/>
     <w:basedOn w:val="Normal"/>
-    <w:link w:val="CommentTextChar"/>
+    <w:link w:val="TextodecomentrioChar"/>
     <w:uiPriority w:val="99"/>
     <w:semiHidden/>
     <w:unhideWhenUsed/>
@@ -7492,10 +7032,10 @@
       <w:sz w:val="20"/>
     </w:rPr>
   </w:style>
-  <w:style w:type="character" w:customStyle="1" w:styleId="CommentTextChar">
-    <w:name w:val="Comment Text Char"/>
-    <w:basedOn w:val="DefaultParagraphFont"/>
-    <w:link w:val="CommentText"/>
+  <w:style w:type="character" w:customStyle="1" w:styleId="TextodecomentrioChar">
+    <w:name w:val="Texto de comentário Char"/>
+    <w:basedOn w:val="Fontepargpadro"/>
+    <w:link w:val="Textodecomentrio"/>
     <w:uiPriority w:val="99"/>
     <w:semiHidden/>
     <w:rsid w:val="00E62145"/>
@@ -7503,11 +7043,11 @@
       <w:lang w:eastAsia="de-DE"/>
     </w:rPr>
   </w:style>
-  <w:style w:type="paragraph" w:styleId="CommentSubject">
+  <w:style w:type="paragraph" w:styleId="Assuntodocomentrio">
     <w:name w:val="annotation subject"/>
-    <w:basedOn w:val="CommentText"/>
-    <w:next w:val="CommentText"/>
-    <w:link w:val="CommentSubjectChar"/>
+    <w:basedOn w:val="Textodecomentrio"/>
+    <w:next w:val="Textodecomentrio"/>
+    <w:link w:val="AssuntodocomentrioChar"/>
     <w:uiPriority w:val="99"/>
     <w:semiHidden/>
     <w:unhideWhenUsed/>
@@ -7517,10 +7057,10 @@
       <w:bCs/>
     </w:rPr>
   </w:style>
-  <w:style w:type="character" w:customStyle="1" w:styleId="CommentSubjectChar">
-    <w:name w:val="Comment Subject Char"/>
-    <w:basedOn w:val="CommentTextChar"/>
-    <w:link w:val="CommentSubject"/>
+  <w:style w:type="character" w:customStyle="1" w:styleId="AssuntodocomentrioChar">
+    <w:name w:val="Assunto do comentário Char"/>
+    <w:basedOn w:val="TextodecomentrioChar"/>
+    <w:link w:val="Assuntodocomentrio"/>
     <w:uiPriority w:val="99"/>
     <w:semiHidden/>
     <w:rsid w:val="00E62145"/>
@@ -7530,10 +7070,10 @@
       <w:lang w:eastAsia="de-DE"/>
     </w:rPr>
   </w:style>
-  <w:style w:type="paragraph" w:styleId="BalloonText">
+  <w:style w:type="paragraph" w:styleId="Textodebalo">
     <w:name w:val="Balloon Text"/>
     <w:basedOn w:val="Normal"/>
-    <w:link w:val="BalloonTextChar"/>
+    <w:link w:val="TextodebaloChar"/>
     <w:uiPriority w:val="99"/>
     <w:semiHidden/>
     <w:unhideWhenUsed/>
@@ -7544,10 +7084,10 @@
       <w:szCs w:val="16"/>
     </w:rPr>
   </w:style>
-  <w:style w:type="character" w:customStyle="1" w:styleId="BalloonTextChar">
-    <w:name w:val="Balloon Text Char"/>
-    <w:basedOn w:val="DefaultParagraphFont"/>
-    <w:link w:val="BalloonText"/>
+  <w:style w:type="character" w:customStyle="1" w:styleId="TextodebaloChar">
+    <w:name w:val="Texto de balão Char"/>
+    <w:basedOn w:val="Fontepargpadro"/>
+    <w:link w:val="Textodebalo"/>
     <w:uiPriority w:val="99"/>
     <w:semiHidden/>
     <w:rsid w:val="00E62145"/>
@@ -7558,9 +7098,9 @@
       <w:lang w:eastAsia="de-DE"/>
     </w:rPr>
   </w:style>
-  <w:style w:type="table" w:styleId="TableGrid">
+  <w:style w:type="table" w:styleId="Tabelacomgrade">
     <w:name w:val="Table Grid"/>
-    <w:basedOn w:val="TableNormal"/>
+    <w:basedOn w:val="Tabelanormal"/>
     <w:uiPriority w:val="59"/>
     <w:rsid w:val="002359DC"/>
     <w:tblPr>

</xml_diff>